<commit_message>
Project Part 6 work and Reviews
</commit_message>
<xml_diff>
--- a/products/manuscript/manuscript.docx
+++ b/products/manuscript/manuscript.docx
@@ -121,7 +121,7 @@
         <w:pStyle w:val="FirstParagraph"/>
       </w:pPr>
       <w:r>
-        <w:t xml:space="preserve">This project presents an analysis of COVID-19 vaccine distribution and administration trends in the United States from 2021 to 2023, utilizing publicly available data from the Centers for Disease Control and Prevention (CDC). The analysis focuses on three primary research questions: (1) How does COVID-19 vaccine distribution and administration differ by region of the United States? Do certain manufacturers of the COVID-19 vaccine have a greater number of administered doses than others? (2) How has the vaccine distribution and administration by region in the United States changed with time? Has vaccine distribution and administration by manufacturer changed with time? (3) Can the proportion of Pfizer vaccines administered be predicted by several synthetic variables and MMWR week? Exploratory data analysis revealed that the Pfizer COVID-19 vaccine led in both the number of doses distributed and administered, followed by Moderna. Regional analysis uncovered that the South consistently had the highest number of doses distributed and administered. The models to predict the proportion of Pfizer vaccines administered from synthetic variables and MMWR week did not perform well. This indicates that these variables are not strong predictors of the proportion of Pfizer vaccines administered. A key limitation in this project was the lack of appropriate predictor variables within the CDC dataset. This underscores the need for better data collection and reporting of vaccine distribution and administration. Further research is needed to assess the factors influencing COVID-19 vaccine manufacturer specific distribution and administration.</w:t>
+        <w:t xml:space="preserve">This project presents an analysis of COVID-19 vaccine distribution and administration trends in the United States from 2021 to 2023, utilizing publicly available data from the Centers for Disease Control and Prevention (CDC). The analysis focuses on three primary research questions: (1) How do regional differences impact the distribution and administration of COVID-19 vaccines, and are these patterns associated with specific vaccine manufacturers?; (2) How have regional patterns and manufacturer-specific trends in distribution and administration changed over time?; (3) Can the proportion of Pfizer vaccines distributed be predicted by several synthetic variables, year, MMWR week, and doses distributed per 100k? Exploratory data analysis revealed that the Pfizer COVID-19 vaccine led in both the number of doses distributed and administered, followed by Moderna. Regional analysis uncovered that the Northeast consistently had the highest number of doses distributed and administered. The models to predict the proportion of Pfizer vaccines administered from synthetic variables, doses distributed per 100k, year, and morbidity and mortality weekly report week were simple linear regression, multiple linear regression, least absolute shrinkage and selection operator regression, and random forest models. Overall, these models did not perform well. This indicates that these variables are not strong predictors of the proportion of Pfizer vaccines administered. A key limitation in this project was the lack of appropriate predictor variables within the CDC dataset. This underscores the need for better data collection and reporting of vaccine distribution and administration. Further research is needed to assess the factors influencing COVID-19 vaccine manufacturer specific distribution and administration.</w:t>
       </w:r>
     </w:p>
     <w:p>
@@ -130,7 +130,7 @@
       </w:r>
     </w:p>
     <w:bookmarkEnd w:id="20"/>
-    <w:bookmarkStart w:id="24" w:name="introduction"/>
+    <w:bookmarkStart w:id="23" w:name="introduction"/>
     <w:p>
       <w:pPr>
         <w:pStyle w:val="Heading1"/>
@@ -224,7 +224,34 @@
         <w:t xml:space="preserve">(4)</w:t>
       </w:r>
       <w:r>
-        <w:t xml:space="preserve">. The Janssen vaccine, also known as the Johnson and Johnson vaccine was discontinued</w:t>
+        <w:t xml:space="preserve">. The Janssen vaccine, also known as the Johnson and Johnson vaccine, utilized an adenovirus as a vector</w:t>
+      </w:r>
+      <w:r>
+        <w:t xml:space="preserve"> </w:t>
+      </w:r>
+      <w:r>
+        <w:t xml:space="preserve">(5)</w:t>
+      </w:r>
+      <w:r>
+        <w:t xml:space="preserve">. Adenovirus vaccines use an omnipresent virus that is altered so that it cannot cause illness or integrate into the host’s DNA</w:t>
+      </w:r>
+      <w:r>
+        <w:t xml:space="preserve"> </w:t>
+      </w:r>
+      <w:r>
+        <w:t xml:space="preserve">(5)</w:t>
+      </w:r>
+      <w:r>
+        <w:t xml:space="preserve">. The adenovirus is engineered to contain genes involved in making the spike protein COVID-19, which then leads to the immune system producing antibodies for the spike protein</w:t>
+      </w:r>
+      <w:r>
+        <w:t xml:space="preserve"> </w:t>
+      </w:r>
+      <w:r>
+        <w:t xml:space="preserve">(5)</w:t>
+      </w:r>
+      <w:r>
+        <w:t xml:space="preserve">. The Janssen vaccine was discontinued in May 2023</w:t>
       </w:r>
       <w:r>
         <w:t xml:space="preserve"> </w:t>
@@ -233,33 +260,6 @@
         <w:t xml:space="preserve">(4)</w:t>
       </w:r>
       <w:r>
-        <w:t xml:space="preserve">. This vaccine utilized an adenovirus as a vector</w:t>
-      </w:r>
-      <w:r>
-        <w:t xml:space="preserve"> </w:t>
-      </w:r>
-      <w:r>
-        <w:t xml:space="preserve">(5)</w:t>
-      </w:r>
-      <w:r>
-        <w:t xml:space="preserve">. Adenovirus vaccines use an omnipresent virus that is altered so that it cannot cause illness or integrate into the host’s DNA</w:t>
-      </w:r>
-      <w:r>
-        <w:t xml:space="preserve"> </w:t>
-      </w:r>
-      <w:r>
-        <w:t xml:space="preserve">(5)</w:t>
-      </w:r>
-      <w:r>
-        <w:t xml:space="preserve">. The adenovirus is engineered to contain genes involved in making the spike protein COVID-19, which then leads to the immune system producing antibodies for the spike protein</w:t>
-      </w:r>
-      <w:r>
-        <w:t xml:space="preserve"> </w:t>
-      </w:r>
-      <w:r>
-        <w:t xml:space="preserve">(5)</w:t>
-      </w:r>
-      <w:r>
         <w:t xml:space="preserve">.</w:t>
       </w:r>
     </w:p>
@@ -368,14 +368,22 @@
         <w:t xml:space="preserve">. Building on this body of research, this project aims to assess whether the manufacturer-specific proportion of total vaccines administered can be predicted by several synthetic variables. Understanding these patterns may offer additional insight into how vaccine characteristics, supply chain logistics, and demographic or regional factors influence distribution outcomes.</w:t>
       </w:r>
     </w:p>
+    <w:p>
+      <w:pPr>
+        <w:pStyle w:val="BodyText"/>
+      </w:pPr>
+      <w:r>
+        <w:t xml:space="preserve">To explore these issues, this project seeks to address three key research questions. First, it examines how regional differences within the United States influence the distribution and administration of COVID-19 vaccines, and whether these differences are associated with specific vaccine manufacturers. Second, it investigates how regional and manufacturer-specific trends in vaccine distribution and administration have evolved over time from 2021 to 2023. Third, the project evaluates whether the proportion of Pfizer vaccines distributed can be predicted using a combination of synthetic variables, year, MMWR week, and doses distributed per 100,000 population.</w:t>
+      </w:r>
+    </w:p>
     <w:bookmarkEnd w:id="21"/>
-    <w:bookmarkStart w:id="22" w:name="description-of-data-and-data-sources"/>
+    <w:bookmarkStart w:id="22" w:name="questions-to-be-addressed"/>
     <w:p>
       <w:pPr>
         <w:pStyle w:val="Heading2"/>
       </w:pPr>
       <w:r>
-        <w:t xml:space="preserve">2.2 Description of Data and Data Sources</w:t>
+        <w:t xml:space="preserve">2.2 Questions to be Addressed</w:t>
       </w:r>
     </w:p>
     <w:p>
@@ -383,25 +391,7 @@
         <w:pStyle w:val="FirstParagraph"/>
       </w:pPr>
       <w:r>
-        <w:t xml:space="preserve">The dataset used in this analysis came from the Centers for Disease Control and Prevention (CDC). This contains information on the distribution and administration of COVID-19 vaccinations between 2020 and 2023. However, the data from 2020 is not as well documented as that of 2021 through 2023; therefore, only data from 2021 to 2023 will be used in this project. The dataset contains both overall distribution and administration data, while also including distribution and administration specific to each manufacturer in the United States. Furthermore, there are variables stating the MMWR week that the data was reported during as well as the state from which the data was reported.</w:t>
-      </w:r>
-    </w:p>
-    <w:bookmarkEnd w:id="22"/>
-    <w:bookmarkStart w:id="23" w:name="questions-to-be-addressed"/>
-    <w:p>
-      <w:pPr>
-        <w:pStyle w:val="Heading2"/>
-      </w:pPr>
-      <w:r>
-        <w:t xml:space="preserve">2.3 Questions to be Addressed</w:t>
-      </w:r>
-    </w:p>
-    <w:p>
-      <w:pPr>
-        <w:pStyle w:val="FirstParagraph"/>
-      </w:pPr>
-      <w:r>
-        <w:t xml:space="preserve">The three questions that will be addressed in this project are as follows:</w:t>
+        <w:t xml:space="preserve">As stated introduced previously, the three questions that will be addressed in this project are as follows:</w:t>
       </w:r>
     </w:p>
     <w:p>
@@ -412,7 +402,7 @@
         </w:numPr>
       </w:pPr>
       <w:r>
-        <w:t xml:space="preserve">How does COVID-19 vaccine distribution and administration differ by region of the United States? Do certain manufacturers of the COVID-19 vaccine have a greater number of administered doses than others?</w:t>
+        <w:t xml:space="preserve">How do regional differences in the United States influence the distribution and administration of COVID-19 vaccines, and are these patterns associated with specific vaccine manufacturers?</w:t>
       </w:r>
     </w:p>
     <w:p>
@@ -423,7 +413,7 @@
         </w:numPr>
       </w:pPr>
       <w:r>
-        <w:t xml:space="preserve">Furthermore, how has the vaccine distribution and administration by region in the United States changed with time? Has vaccine distribution and administration by manufacturer changed with time?</w:t>
+        <w:t xml:space="preserve">How have regional patterns and manufacturer-specific trends in COVID-19 vaccine distribution and administration evolved over time in the United States?</w:t>
       </w:r>
     </w:p>
     <w:p>
@@ -434,7 +424,33 @@
         </w:numPr>
       </w:pPr>
       <w:r>
-        <w:t xml:space="preserve">Can the proportion of Pfizer vaccines administered by predicted by several synthetic variables (listed in the modeling section) and MMWR week?</w:t>
+        <w:t xml:space="preserve">Can the proportion of Pfizer vaccines distributed be predicted by several synthetic variables (listed in the modeling section), year, MMWR week, and doses distributed per 100k?</w:t>
+      </w:r>
+    </w:p>
+    <w:p>
+      <w:pPr>
+        <w:pStyle w:val="FirstParagraph"/>
+      </w:pPr>
+      <w:r>
+        <w:t xml:space="preserve">It is hypothesized that the Northeast region of the U.S. will have the highest uptake of the COVID-19 vaccine due to the area being predominantly liberal. Left-leaning individuals tend to be more trusting of the COVID-19 vaccine</w:t>
+      </w:r>
+      <w:r>
+        <w:t xml:space="preserve"> </w:t>
+      </w:r>
+      <w:r>
+        <w:t xml:space="preserve">(9)</w:t>
+      </w:r>
+      <w:r>
+        <w:t xml:space="preserve">. It is believed that Pfizer will have the highest distribution and administration of the vaccine as they received a significant amount of media coverage as compared to other manufactueres</w:t>
+      </w:r>
+      <w:r>
+        <w:t xml:space="preserve"> </w:t>
+      </w:r>
+      <w:r>
+        <w:t xml:space="preserve">(10)</w:t>
+      </w:r>
+      <w:r>
+        <w:t xml:space="preserve">. Furthermore, it is likely that the distribution and administration of the COVID-19 vaccine peaked around 2022 during the height of the pandemic. Lastly, it is hypothesized that the models will not sufficiently predict the proprotion of Pfizer vaccines distributed since synthetic variables were used.</w:t>
       </w:r>
     </w:p>
     <w:p>
@@ -442,9 +458,9 @@
         <w:br w:type="page"/>
       </w:r>
     </w:p>
+    <w:bookmarkEnd w:id="22"/>
     <w:bookmarkEnd w:id="23"/>
-    <w:bookmarkEnd w:id="24"/>
-    <w:bookmarkStart w:id="34" w:name="methods"/>
+    <w:bookmarkStart w:id="33" w:name="methods"/>
     <w:p>
       <w:pPr>
         <w:pStyle w:val="Heading1"/>
@@ -453,7 +469,7 @@
         <w:t xml:space="preserve">3. Methods</w:t>
       </w:r>
     </w:p>
-    <w:bookmarkStart w:id="28" w:name="schematic-of-workflow-for-analysis"/>
+    <w:bookmarkStart w:id="27" w:name="schematic-of-workflow-for-analysis"/>
     <w:p>
       <w:pPr>
         <w:pStyle w:val="Heading2"/>
@@ -467,7 +483,7 @@
         <w:pStyle w:val="FirstParagraph"/>
       </w:pPr>
       <w:r>
-        <w:t xml:space="preserve">First, the data was obtained from the CDC. For more details on the dataset, please see the Data Acquisition section. Then, the data was processed and cleaned. The data was sorted by MMWR week and region. For more details on this, please see the Data Cleaning Process section. Then, exploratory data analysis was performed. From this, the answers to the first two research questions were obtained. Finally, in order to answer the final research question, models were performed. The models used were Simple Linear Regression with Polynomial Linear Regression, LASSO Regression, and Random Forest. The models were evaluated using RMSE (Root Mean Square Error) values and their residual plots were observed.</w:t>
+        <w:t xml:space="preserve">First, the data was obtained from the CDC. For more details on the dataset, see the Data Acquisition section. Then, the data was processed and cleaned. The data was sorted by MMWR week and region. For more details on this, see the Data Cleaning Process section. Then, exploratory data analysis was performed. From this, the answers to the first two research questions were obtained. Finally, in order to answer the final research question, models were performed. The data was split into train and test datasets and five-fold cross-validation repeated five times was performed. The models used were: simple linear regression, multiple linear regression, least absolute shrinkage and selection operator (LASSO) regression, and random forest modeling. The models were evaluated using RMSE (Root Mean Square Error) values, R-squared values, and their residual plots were observed.</w:t>
       </w:r>
     </w:p>
     <w:p>
@@ -479,18 +495,18 @@
           <wp:inline>
             <wp:extent cx="5334000" cy="1964383"/>
             <wp:effectExtent b="0" l="0" r="0" t="0"/>
-            <wp:docPr descr="Schematic of Workflow for Analysis" title="" id="26" name="Picture"/>
+            <wp:docPr descr="Schematic of Workflow for Analysis" title="" id="25" name="Picture"/>
             <a:graphic>
               <a:graphicData uri="http://schemas.openxmlformats.org/drawingml/2006/picture">
                 <pic:pic>
                   <pic:nvPicPr>
-                    <pic:cNvPr descr="../../assets/workflow-schematic.png" id="27" name="Picture"/>
+                    <pic:cNvPr descr="../../assets/workflow-schematic.png" id="26" name="Picture"/>
                     <pic:cNvPicPr>
                       <a:picLocks noChangeArrowheads="1" noChangeAspect="1"/>
                     </pic:cNvPicPr>
                   </pic:nvPicPr>
                   <pic:blipFill>
-                    <a:blip r:embed="rId25"/>
+                    <a:blip r:embed="rId24"/>
                     <a:stretch>
                       <a:fillRect/>
                     </a:stretch>
@@ -525,14 +541,14 @@
         <w:t xml:space="preserve">Schematic of Workflow for Analysis</w:t>
       </w:r>
     </w:p>
-    <w:bookmarkEnd w:id="28"/>
-    <w:bookmarkStart w:id="29" w:name="data-aquisition"/>
+    <w:bookmarkEnd w:id="27"/>
+    <w:bookmarkStart w:id="28" w:name="X15044b66952499dfddeea1a42d4a54dbe1fb7b7"/>
     <w:p>
       <w:pPr>
         <w:pStyle w:val="Heading2"/>
       </w:pPr>
       <w:r>
-        <w:t xml:space="preserve">3.2 Data Aquisition</w:t>
+        <w:t xml:space="preserve">3.2 Description of the Data and Data Aquisition</w:t>
       </w:r>
     </w:p>
     <w:p>
@@ -544,13 +560,7 @@
           <w:b/>
           <w:bCs/>
         </w:rPr>
-        <w:t xml:space="preserve">COVID-19 Dataset:</w:t>
-      </w:r>
-      <w:r>
-        <w:t xml:space="preserve"> </w:t>
-      </w:r>
-      <w:r>
-        <w:t xml:space="preserve">https://data.cdc.gov/Vaccinations/COVID-19-Vaccinations-in-the-United-States-Jurisdi/unsk-b7fc/about_data</w:t>
+        <w:t xml:space="preserve">COVID-19 Dataset</w:t>
       </w:r>
     </w:p>
     <w:p>
@@ -558,11 +568,58 @@
         <w:pStyle w:val="BodyText"/>
       </w:pPr>
       <w:r>
-        <w:t xml:space="preserve">This dataset came from the CDC and contains information on the distribution and administration of COVID-19 vaccinations between 2020 and 2023. Data is included from all sites that distribute and administer vaccinations in the U.S.; such as jurisdictional partner clinics, retail pharmacies, dialysis centers, long-term care facilities, Federal Emergency Management Agency (FEMA), and federal entity facilities. The CDC states that the dataset was provided by IISInfo. The data was downloaded directly from the CDC website provided above. This dataset was last updated May 12, 2023.</w:t>
-      </w:r>
-    </w:p>
-    <w:bookmarkEnd w:id="29"/>
-    <w:bookmarkStart w:id="33" w:name="data-cleaning-process"/>
+        <w:t xml:space="preserve">This dataset came from the CDC and contains information on the distribution and administration of COVID-19 vaccinations between 2020 and 2023</w:t>
+      </w:r>
+      <w:r>
+        <w:t xml:space="preserve"> </w:t>
+      </w:r>
+      <w:r>
+        <w:t xml:space="preserve">(11)</w:t>
+      </w:r>
+      <w:r>
+        <w:t xml:space="preserve">. Data is included from all sites that distribute and administer vaccinations in the U.S.; such as jurisdictional partner clinics, retail pharmacies, dialysis centers, long-term care facilities, Federal Emergency Management Agency (FEMA), and federal entity facilities. The CDC states that the dataset was provided by IISInfo. The data was downloaded directly from the CDC. This dataset was last updated May 12, 2023. The dataset contains both overall distribution and administration data, while also including distribution and administration specific to each manufacturer in the United States. Furthermore, there are variables stating the morbidity and mortality weekly report (MMWR) week that the data was reported during as well as the state from which the data was reported. The data from 2020 is not as well documented as that of 2021 through 2023; therefore, only data from 2021 to 2023 will be used in this project.</w:t>
+      </w:r>
+    </w:p>
+    <w:p>
+      <w:pPr>
+        <w:pStyle w:val="BodyText"/>
+      </w:pPr>
+      <w:r>
+        <w:rPr>
+          <w:b/>
+          <w:bCs/>
+        </w:rPr>
+        <w:t xml:space="preserve">U.S. Census Bureau Dataset</w:t>
+      </w:r>
+    </w:p>
+    <w:p>
+      <w:pPr>
+        <w:pStyle w:val="BodyText"/>
+      </w:pPr>
+      <w:r>
+        <w:t xml:space="preserve">In order to control for regional population, U.S. Census Bureau data of the four major U.S. region’s populations between 2021 and 2023 was used</w:t>
+      </w:r>
+      <w:r>
+        <w:t xml:space="preserve"> </w:t>
+      </w:r>
+      <w:r>
+        <w:t xml:space="preserve">(12)</w:t>
+      </w:r>
+      <w:r>
+        <w:t xml:space="preserve">. The four major regions are the Midwest, Northeast, South, and West. The South has a disproportionately higher population the rest of the major regions, as it had 128,716,192 residents in 2022</w:t>
+      </w:r>
+      <w:r>
+        <w:t xml:space="preserve"> </w:t>
+      </w:r>
+      <w:r>
+        <w:t xml:space="preserve">(13)</w:t>
+      </w:r>
+      <w:r>
+        <w:t xml:space="preserve">. Therefore, pouplation must be controlled for in this analysis.</w:t>
+      </w:r>
+    </w:p>
+    <w:bookmarkEnd w:id="28"/>
+    <w:bookmarkStart w:id="32" w:name="data-cleaning-process"/>
     <w:p>
       <w:pPr>
         <w:pStyle w:val="Heading2"/>
@@ -576,7 +633,7 @@
         <w:pStyle w:val="FirstParagraph"/>
       </w:pPr>
       <w:r>
-        <w:t xml:space="preserve">The COVID_vaccine dataset contains 109 variables and 38,488 observations. The variables of special interest in this dataset are: Date, MMWR week, Location, Total Distributed Doses, Total Manufacturer-Specific Distributed Doses, Total Administered Doses, and Total Manufacturer-Specific Administered Doses.</w:t>
+        <w:t xml:space="preserve">The COVID-19 vaccine dataset contains 109 variables and 38,488 observations. The variables of special interest in this dataset are: Date, MMWR week, Location, Total Distributed Doses, Total Manufacturer-Specific Distributed Doses, Total Administered Doses, and Total Manufacturer-Specific Administered Doses.</w:t>
       </w:r>
     </w:p>
     <w:p>
@@ -584,7 +641,7 @@
         <w:pStyle w:val="BodyText"/>
       </w:pPr>
       <w:r>
-        <w:t xml:space="preserve">I performed the following data processing and cleaning steps for the COVID-19 vaccine dataset:</w:t>
+        <w:t xml:space="preserve">The following data processing and cleaning steps were performed:</w:t>
       </w:r>
     </w:p>
     <w:p>
@@ -672,7 +729,7 @@
         </w:numPr>
       </w:pPr>
       <w:r>
-        <w:t xml:space="preserve">Created synthetic variables to use in modeling</w:t>
+        <w:t xml:space="preserve">Add U.S. Census Bureau Regional Population Data in order to properly control for population by calculating distributed or administered vaccines per 100,000</w:t>
       </w:r>
     </w:p>
     <w:p>
@@ -683,6 +740,17 @@
         </w:numPr>
       </w:pPr>
       <w:r>
+        <w:t xml:space="preserve">Created synthetic variables to use in modeling</w:t>
+      </w:r>
+    </w:p>
+    <w:p>
+      <w:pPr>
+        <w:numPr>
+          <w:ilvl w:val="0"/>
+          <w:numId w:val="1004"/>
+        </w:numPr>
+      </w:pPr>
+      <w:r>
         <w:t xml:space="preserve">Save final dataset as an RDS file</w:t>
       </w:r>
     </w:p>
@@ -697,10 +765,10 @@
         <w:t xml:space="preserve"> </w:t>
       </w:r>
       <w:r>
-        <w:t xml:space="preserve">(9)</w:t>
-      </w:r>
-      <w:r>
-        <w:t xml:space="preserve">. The graphic below displays these regions. For simplicity, only the Northeast, Midwest, South, and West regions were used in this project.</w:t>
+        <w:t xml:space="preserve">(14)</w:t>
+      </w:r>
+      <w:r>
+        <w:t xml:space="preserve">. The graphic below displays these regions. For simplicity, only the Northeast, Midwest, South, and West regions were used in this project. Note the states included in each region within the map below.</w:t>
       </w:r>
     </w:p>
     <w:p>
@@ -712,18 +780,18 @@
           <wp:inline>
             <wp:extent cx="5334000" cy="3552737"/>
             <wp:effectExtent b="0" l="0" r="0" t="0"/>
-            <wp:docPr descr="CDC’s Geographic Division Regions" title="" id="31" name="Picture"/>
+            <wp:docPr descr="CDC’s Geographic Division Regions" title="" id="30" name="Picture"/>
             <a:graphic>
               <a:graphicData uri="http://schemas.openxmlformats.org/drawingml/2006/picture">
                 <pic:pic>
                   <pic:nvPicPr>
-                    <pic:cNvPr descr="../../assets/cdcregion.png" id="32" name="Picture"/>
+                    <pic:cNvPr descr="../../assets/cdcregion.png" id="31" name="Picture"/>
                     <pic:cNvPicPr>
                       <a:picLocks noChangeArrowheads="1" noChangeAspect="1"/>
                     </pic:cNvPicPr>
                   </pic:nvPicPr>
                   <pic:blipFill>
-                    <a:blip r:embed="rId30"/>
+                    <a:blip r:embed="rId29"/>
                     <a:stretch>
                       <a:fillRect/>
                     </a:stretch>
@@ -763,9 +831,9 @@
         <w:br w:type="page"/>
       </w:r>
     </w:p>
+    <w:bookmarkEnd w:id="32"/>
     <w:bookmarkEnd w:id="33"/>
-    <w:bookmarkEnd w:id="34"/>
-    <w:bookmarkStart w:id="64" w:name="results"/>
+    <w:bookmarkStart w:id="72" w:name="results"/>
     <w:p>
       <w:pPr>
         <w:pStyle w:val="Heading1"/>
@@ -774,7 +842,7 @@
         <w:t xml:space="preserve">4. Results</w:t>
       </w:r>
     </w:p>
-    <w:bookmarkStart w:id="50" w:name="exploratory-and-descriptive-analysis"/>
+    <w:bookmarkStart w:id="52" w:name="exploratory-and-descriptive-analysis"/>
     <w:p>
       <w:pPr>
         <w:pStyle w:val="Heading2"/>
@@ -788,30 +856,30 @@
         <w:pStyle w:val="FirstParagraph"/>
       </w:pPr>
       <w:r>
-        <w:t xml:space="preserve">Table 1 displays the total counts of COVID-19 vaccines distributed and administered in 2021, 2022, and 2023 for each region of the United States. The mean total distributed doses of the vaccine for the United States as a whole between 2021 and 2023 was determined to be 5.667e+08; the mean total administered doses of the vaccine for the United States between 2021 and 2023 was 4.479e+08 (Supplement Table 1). There was a nearly perfect positive correlation of 0.99 between the number of total weekly doses distributed and administered (Supplement Figure 1). Pfizer had the highest number of doses distributed and administered, followed by Moderna, Janssen, and Novavax (Supplement Table 2). It should be noted that the Novavax vaccine was not made available until 2022 and that the Janssen vaccine was discontinued in 2023. Across all three years of interest, the South had both the highest number of COVID-19 vaccines distributed and administered. The West had the second highest number of vaccines distributed and administered. The Midwest had the third highest number of vaccines distributed and administered. The Northeast had the lowest number of vaccines distributed and administered. However, the Midwest and Northeast’s numbers were very similar.</w:t>
-      </w:r>
-    </w:p>
-    <w:p>
-      <w:pPr>
-        <w:pStyle w:val="BodyText"/>
+        <w:t xml:space="preserve">Table 1 displays the total counts of COVID-19 vaccines distributed and administered in 2021, 2022, and 2023 for each region of the United States. The mean total distributed doses of the vaccine for the United States as a whole between 2021 and 2023 was determined to be 5.667e+08; the mean total administered doses of the vaccine for the United States between 2021 and 2023 was 4.479e+08 (Supplement Table 1). There was a nearly perfect positive correlation of 0.99 between the number of total weekly doses distributed and administered (Supplement Figure 1). It can be seen that Pfizer had the highest number of doses distributed and administered, followed by Moderna, Janssen, and Novavax. It should be noted that the Novavax vaccine was not made available until 2022 and that the Janssen vaccine was discontinued in 2023. Across all three years of interest, the South had both the highest number of COVID-19 vaccines distributed and administered. The West had the second highest number of vaccines distributed and administered. The Midwest had the third highest number of vaccines distributed and administered. The Northeast had the lowest number of vaccines distributed and administered. However, the Midwest and Northeast’s numbers were very similar.</w:t>
+      </w:r>
+    </w:p>
+    <w:p>
+      <w:pPr>
+        <w:pStyle w:val="CaptionedFigure"/>
       </w:pPr>
       <w:r>
         <w:drawing>
           <wp:inline>
             <wp:extent cx="5334000" cy="2356961"/>
             <wp:effectExtent b="0" l="0" r="0" t="0"/>
-            <wp:docPr descr="" title="" id="36" name="Picture"/>
+            <wp:docPr descr="Table 1: COVID-19 Vaccine Administration and Distribution by Region" title="" id="35" name="Picture"/>
             <a:graphic>
               <a:graphicData uri="http://schemas.openxmlformats.org/drawingml/2006/picture">
                 <pic:pic>
                   <pic:nvPicPr>
-                    <pic:cNvPr descr="../../results/tables/dist_admin_yearregion.png" id="37" name="Picture"/>
+                    <pic:cNvPr descr="../../results/tables/dist_admin_yearregion.png" id="36" name="Picture"/>
                     <pic:cNvPicPr>
                       <a:picLocks noChangeArrowheads="1" noChangeAspect="1"/>
                     </pic:cNvPicPr>
                   </pic:nvPicPr>
                   <pic:blipFill>
-                    <a:blip r:embed="rId35"/>
+                    <a:blip r:embed="rId34"/>
                     <a:stretch>
                       <a:fillRect/>
                     </a:stretch>
@@ -840,42 +908,104 @@
     </w:p>
     <w:p>
       <w:pPr>
+        <w:pStyle w:val="ImageCaption"/>
+      </w:pPr>
+      <w:r>
+        <w:t xml:space="preserve">Table 1: COVID-19 Vaccine Administration and Distribution by Region</w:t>
+      </w:r>
+    </w:p>
+    <w:p>
+      <w:pPr>
         <w:pStyle w:val="BodyText"/>
       </w:pPr>
       <w:r>
-        <w:t xml:space="preserve">In figure 1, the distribution of the COVID-19 vaccine by region between 2021 and 2023 is displayed. The South’s dominance in the average weekly number of COVID-19 vaccines distributed and administered is visually apparent. The West comes in second. The west actually has the highest correlation (0.9990827) between doses administered and distributed (Supplement Table 2). It can be seen that the Midwest and Northeast have similar numbers. Figure 1 also displays the administration of the COVID-19 vaccine by region between 2021 and 2023. It can be seen that the South also had the highest average weekly number of COVID-19 vaccines administered. The West comes in second. The Midwest and Northeast have similar numbers. The higher numbers of distributed and administered doses within the South is likely due to the fact that South is the most populous region within the U.S., with 128,716,192 residents in 2022</w:t>
-      </w:r>
-      <w:r>
-        <w:t xml:space="preserve"> </w:t>
-      </w:r>
-      <w:r>
-        <w:t xml:space="preserve">(10)</w:t>
-      </w:r>
-      <w:r>
-        <w:t xml:space="preserve">.</w:t>
-      </w:r>
-    </w:p>
-    <w:p>
-      <w:pPr>
-        <w:pStyle w:val="BodyText"/>
+        <w:t xml:space="preserve">Table 2 displays the total counts of COVID-19 vaccines distributed and administered in 2021, 2022, and 2023 for each region of the United States after being adjusted by population size. After this adjustment, the mean total distributed doses per 100k population in the United States between 2021 and 2023 was 687,974; the mean total administered doses per 100k population in the United States between 2021 and 2023 was found to be 549,053 (Supplement Table 1). These numbers are likely very high due to the fact that multiple doses are required for the COVID-19 vaccine. Now it can be seen that the Northeast actually had the highest number of doses distributed and administered between 2021 and 2023. The West followed behind the Northeast in doses distributed and administered. In general the South and Midwest had comparable numbers. The Midwest had higher numbers than the South in all but one case, the distributed doses in 2023. Pfizer had the greatest number of doses administered and distributed, followed by Moderna and then Janssen. For quick comparison with Table 1, the formatting of reporting doses by Millions was kept. Therefore, Novavax, as well as Unknown Manufacturer, registered as 0 Million as they were not high enough to break this threshold.</w:t>
+      </w:r>
+    </w:p>
+    <w:p>
+      <w:pPr>
+        <w:pStyle w:val="CaptionedFigure"/>
       </w:pPr>
       <w:r>
         <w:drawing>
           <wp:inline>
-            <wp:extent cx="5334000" cy="3555999"/>
+            <wp:extent cx="5334000" cy="2356961"/>
             <wp:effectExtent b="0" l="0" r="0" t="0"/>
-            <wp:docPr descr="" title="" id="39" name="Picture"/>
+            <wp:docPr descr="Table 2: Population Adjusted COVID-19 Vaccine Administration and Distribution by Region" title="" id="38" name="Picture"/>
             <a:graphic>
               <a:graphicData uri="http://schemas.openxmlformats.org/drawingml/2006/picture">
                 <pic:pic>
                   <pic:nvPicPr>
-                    <pic:cNvPr descr="../../results/figures/vaccine_distribution_and_administration_by_region.png" id="40" name="Picture"/>
+                    <pic:cNvPr descr="../../results/tables/dist_admin_yearregion_adj.png" id="39" name="Picture"/>
                     <pic:cNvPicPr>
                       <a:picLocks noChangeArrowheads="1" noChangeAspect="1"/>
                     </pic:cNvPicPr>
                   </pic:nvPicPr>
                   <pic:blipFill>
-                    <a:blip r:embed="rId38"/>
+                    <a:blip r:embed="rId37"/>
+                    <a:stretch>
+                      <a:fillRect/>
+                    </a:stretch>
+                  </pic:blipFill>
+                  <pic:spPr bwMode="auto">
+                    <a:xfrm>
+                      <a:off x="0" y="0"/>
+                      <a:ext cx="5334000" cy="2356961"/>
+                    </a:xfrm>
+                    <a:prstGeom prst="rect">
+                      <a:avLst/>
+                    </a:prstGeom>
+                    <a:noFill/>
+                    <a:ln w="9525">
+                      <a:noFill/>
+                      <a:headEnd/>
+                      <a:tailEnd/>
+                    </a:ln>
+                  </pic:spPr>
+                </pic:pic>
+              </a:graphicData>
+            </a:graphic>
+          </wp:inline>
+        </w:drawing>
+      </w:r>
+    </w:p>
+    <w:p>
+      <w:pPr>
+        <w:pStyle w:val="ImageCaption"/>
+      </w:pPr>
+      <w:r>
+        <w:t xml:space="preserve">Table 2: Population Adjusted COVID-19 Vaccine Administration and Distribution by Region</w:t>
+      </w:r>
+    </w:p>
+    <w:p>
+      <w:pPr>
+        <w:pStyle w:val="BodyText"/>
+      </w:pPr>
+      <w:r>
+        <w:t xml:space="preserve">In figure 1, the distribution of the COVID-19 vaccine by region between 2021 and 2023 is displayed. The Northeast’s dominance in the average number of COVID-19 vaccines distributed and administered is visually apparent. The West comes in second. The west actually has the highest correlation (0.9990827) between doses administered and distributed (Supplement Table 2). It can be seen that the Midwest and South have similar numbers. Figure 1 also displays the administration of the COVID-19 vaccine by region between 2021 and 2023. It can be seen that the Northeast also had the highest average weekly number of COVID-19 vaccines administered. The West comes in second. The Midwest and South have similar numbers. Overall, the trends between regions and the administration and distribution of the vaccine are relatively similar.</w:t>
+      </w:r>
+    </w:p>
+    <w:p>
+      <w:pPr>
+        <w:pStyle w:val="CaptionedFigure"/>
+      </w:pPr>
+      <w:r>
+        <w:drawing>
+          <wp:inline>
+            <wp:extent cx="5334000" cy="3555999"/>
+            <wp:effectExtent b="0" l="0" r="0" t="0"/>
+            <wp:docPr descr="Figure 1: Population Adjusted COVID-19 Vaccine Administration and Distribution by Region in the U.S." title="" id="41" name="Picture"/>
+            <a:graphic>
+              <a:graphicData uri="http://schemas.openxmlformats.org/drawingml/2006/picture">
+                <pic:pic>
+                  <pic:nvPicPr>
+                    <pic:cNvPr descr="../../results/figures/vaccine_distribution_and_administration_by_region_adj.png" id="42" name="Picture"/>
+                    <pic:cNvPicPr>
+                      <a:picLocks noChangeArrowheads="1" noChangeAspect="1"/>
+                    </pic:cNvPicPr>
+                  </pic:nvPicPr>
+                  <pic:blipFill>
+                    <a:blip r:embed="rId40"/>
                     <a:stretch>
                       <a:fillRect/>
                     </a:stretch>
@@ -904,10 +1034,18 @@
     </w:p>
     <w:p>
       <w:pPr>
+        <w:pStyle w:val="ImageCaption"/>
+      </w:pPr>
+      <w:r>
+        <w:t xml:space="preserve">Figure 1: Population Adjusted COVID-19 Vaccine Administration and Distribution by Region in the U.S.</w:t>
+      </w:r>
+    </w:p>
+    <w:p>
+      <w:pPr>
         <w:pStyle w:val="BodyText"/>
       </w:pPr>
       <w:r>
-        <w:t xml:space="preserve">In figure 2, the distribution of the COVID-19 vaccine by manufacturer in the U.S. is displayed. The Pfizer vaccine had the highest number of doses distributed and administered, followed by Moderna, Janssen, and Novavax. Figure 2 also displays the administration of the COVID-19 vaccine by manufacturer in the U.S. The trends are similar to those of distribution. The Pfizer vaccine had the highest number of doses distributed and administered, followed by Moderna, Janssen, and Novavax.</w:t>
+        <w:t xml:space="preserve">In figure 2, the distribution of the COVID-19 vaccine by manufacturer in the U.S. is displayed. The Pfizer vaccine had the highest number of doses distributed and administered, followed by Moderna, Janssen, and Novavax. Figure 2 also displays the administration of the COVID-19 vaccine by manufacturer in the U.S. The trends are similar to those of distribution. The Pfizer vaccine had the highest number of doses distributed and administered, followed by Moderna, Janssen, and Novavax. Unknown manufacturers have a significant number of doses both administered and distributed as a result of poor vaccine data records.</w:t>
       </w:r>
     </w:p>
     <w:p>
@@ -919,18 +1057,18 @@
           <wp:inline>
             <wp:extent cx="5334000" cy="3555999"/>
             <wp:effectExtent b="0" l="0" r="0" t="0"/>
-            <wp:docPr descr="Figure Two: COVID-19 Vaccine Administration and Distribution by Manufacturer in the U.S." title="" id="42" name="Picture"/>
+            <wp:docPr descr="Figure 2: Population Adjusted COVID-19 Vaccine Administration and Distribution by Manufacturer in the U.S." title="" id="44" name="Picture"/>
             <a:graphic>
               <a:graphicData uri="http://schemas.openxmlformats.org/drawingml/2006/picture">
                 <pic:pic>
                   <pic:nvPicPr>
-                    <pic:cNvPr descr="../../results/figures/vaccine_distribution_and_administration_by_manuf.png" id="43" name="Picture"/>
+                    <pic:cNvPr descr="../../results/figures/vaccine_distribution_and_administration_by_manuf_adj.png" id="45" name="Picture"/>
                     <pic:cNvPicPr>
                       <a:picLocks noChangeArrowheads="1" noChangeAspect="1"/>
                     </pic:cNvPicPr>
                   </pic:nvPicPr>
                   <pic:blipFill>
-                    <a:blip r:embed="rId41"/>
+                    <a:blip r:embed="rId43"/>
                     <a:stretch>
                       <a:fillRect/>
                     </a:stretch>
@@ -962,7 +1100,7 @@
         <w:pStyle w:val="ImageCaption"/>
       </w:pPr>
       <w:r>
-        <w:t xml:space="preserve">Figure Two: COVID-19 Vaccine Administration and Distribution by Manufacturer in the U.S.</w:t>
+        <w:t xml:space="preserve">Figure 2: Population Adjusted COVID-19 Vaccine Administration and Distribution by Manufacturer in the U.S.</w:t>
       </w:r>
     </w:p>
     <w:p>
@@ -970,7 +1108,15 @@
         <w:pStyle w:val="BodyText"/>
       </w:pPr>
       <w:r>
-        <w:t xml:space="preserve">Figure 3 displays the distribution of the COVID-19 vaccine by region over time. It can be seen the distribution of the vaccine rises between 2021 and 2022, but then begins to rapidly fall. All regions follow this trend. However, the doses distributed in the South appears to be significantly higher than the other regions. Between 2022 and 2023, there was an 87.2% decrease in doses distributed in the South; an 86.9% decrease in doses distributed in the West; an 86.6% decrease in doses distributed in the Midwest; and an 86.9% decrease in doses distributed in the Northeast (Supplement Table 3). Figure 4 displays the administration of the COVID-19 vaccine by region over time. The administration of the vaccine is also on the rise between 2021 and 2022, but then rapidly drop off as 2022 goes on. The each region’s trend is similar for both the distribution and administration of the vaccine. Between 2022 and 2023, there was an 88.8% decrease in doses administered in the South; an 88.3% decrease in doses administered in the West; an 88.4% decrease in doses administered in the Midwest; and an 88.5% decrease in doses administered in the Northeast (Supplement Table 3).</w:t>
+        <w:t xml:space="preserve">Figure 3 displays the distribution of the COVID-19 vaccine by region over time. It can be seen the distribution of the vaccine rises between 2021 and 2022, but then begins to rapidly fall. All regions follow this trend. However, the doses distributed in the Northeast appears to be significantly higher than the other regions. Between 2022 and 2023, there was an 87.4% decrease in doses distributed in the South; an 87.0% decrease in doses distributed in the West; an 86.7% decrease in doses distributed in the Midwest; and an 86.9% decrease in doses distributed in the Northeast (Supplement Table 3).</w:t>
+      </w:r>
+    </w:p>
+    <w:p>
+      <w:pPr>
+        <w:pStyle w:val="BodyText"/>
+      </w:pPr>
+      <w:r>
+        <w:t xml:space="preserve">Figure 4 displays the administration of the COVID-19 vaccine by region over time. The administration of the vaccine is also on the rise between 2021 and 2022, but then rapidly drop off as 2022 goes on. The each region’s trend is similar for both the distribution and administration of the vaccine. Between 2022 and 2023, there was an 88.9% decrease in doses administered in the South; an 88.4% decrease in doses administered in the West; an 88.4% decrease in doses administered in the Midwest; and an 88.5% decrease in doses administered in the Northeast (Supplement Table 3).</w:t>
       </w:r>
     </w:p>
     <w:p>
@@ -982,18 +1128,18 @@
           <wp:inline>
             <wp:extent cx="5334000" cy="2000249"/>
             <wp:effectExtent b="0" l="0" r="0" t="0"/>
-            <wp:docPr descr="Figure 3 and 4: COVID-19 Vaccine Distribution and Administration by Region Over Time (2021-2023)" title="" id="45" name="Picture"/>
+            <wp:docPr descr="Figures 3 and 4: COVID-19 Vaccine Distribution and Administration by Region Over Time (2021-2023)" title="" id="47" name="Picture"/>
             <a:graphic>
               <a:graphicData uri="http://schemas.openxmlformats.org/drawingml/2006/picture">
                 <pic:pic>
                   <pic:nvPicPr>
-                    <pic:cNvPr descr="../../results/figures/vaccine_distribution_and_administration_by_region_time.png" id="46" name="Picture"/>
+                    <pic:cNvPr descr="../../results/figures/vaccine_distribution_and_administration_by_region_time_adj.png" id="48" name="Picture"/>
                     <pic:cNvPicPr>
                       <a:picLocks noChangeArrowheads="1" noChangeAspect="1"/>
                     </pic:cNvPicPr>
                   </pic:nvPicPr>
                   <pic:blipFill>
-                    <a:blip r:embed="rId44"/>
+                    <a:blip r:embed="rId46"/>
                     <a:stretch>
                       <a:fillRect/>
                     </a:stretch>
@@ -1025,7 +1171,7 @@
         <w:pStyle w:val="ImageCaption"/>
       </w:pPr>
       <w:r>
-        <w:t xml:space="preserve">Figure 3 and 4: COVID-19 Vaccine Distribution and Administration by Region Over Time (2021-2023)</w:t>
+        <w:t xml:space="preserve">Figures 3 and 4: COVID-19 Vaccine Distribution and Administration by Region Over Time (2021-2023)</w:t>
       </w:r>
     </w:p>
     <w:p>
@@ -1033,7 +1179,15 @@
         <w:pStyle w:val="BodyText"/>
       </w:pPr>
       <w:r>
-        <w:t xml:space="preserve">Figure 5 displays the distribution of the COVID-19 vaccine by manufacturer over time. It can be seen that the distribution of the vaccine rises between 2021 and 2022, but then begins to rapidly fall. All manufacturers follow this trend. This trend was observed in the distribution and administration of vaccines by region (figure 3) as well, which makes sense. Between 2022 and 2023, Janssen observed a 90.0% decrease in doses distributed; Moderna observed an 87.8% decrease; Pfizer observed an 87.4%; and Novavax observed a 32.4% decrease (Supplement Table 4.1). Novavax’s percent decrease in doses distributed is much lower due to the fact that this vaccine did not start rolling-out until 2022. By then, Moderna and Pfizer had been dominanting the distribution field. In figure 6, the administration of the COVID-19 vaccine by manufacturer over time can be seen. The administration of the vaccine is also on the rise between 2021 and 2022, but then rapidly drop off as 2022 goes on. This trend was also observed in the distribution and administration of vaccines by region (figure 4). In both figure 5 and 6, Pfizer and Moderna in the distribution and administration of the vaccine. This goes along with what was seen in figure 2. Between 2022 and 2023, Janssen observed a 90.0% decrease in doses administered; Moderna observed an 88.9% decrease; Pfizer observed an 88.8%; and Novavax observed a 97.2% decrease (Supplement Table 4.2).</w:t>
+        <w:t xml:space="preserve">Figure 5 displays the distribution of the COVID-19 vaccine by manufacturer over time. It can be seen that the distribution of the vaccine rises between 2021 and 2022, but then begins to rapidly fall. All manufacturers follow this trend. This trend was observed in the distribution and administration of vaccines by region (figure 3) as well. Between 2022 and 2023, Janssen observed a 90.1% decrease in doses distributed; Moderna observed an 87.8% decrease; Pfizer observed an 87.4%; and Novavax observed a 33.3% decrease (Supplement Table 4.1). Novavax’s percent decrease in doses distributed is much lower due to the fact that this vaccine did not start rolling-out until 2022. By then, Moderna and Pfizer had been dominanting the distribution field.</w:t>
+      </w:r>
+    </w:p>
+    <w:p>
+      <w:pPr>
+        <w:pStyle w:val="BodyText"/>
+      </w:pPr>
+      <w:r>
+        <w:t xml:space="preserve">In figure 6, the administration of the COVID-19 vaccine by manufacturer over time can be seen. The administration of the vaccine is also on the rise between 2021 and 2022, but then rapidly drop off as 2022 goes on. This trend was also observed in the distribution and administration of vaccines by region (figure 4). In both figure 5 and 6, Pfizer and Moderna in the distribution and administration of the vaccine. This goes along with what was seen in figure 2. Between 2022 and 2023, Janssen observed a 90.1% decrease in doses administered; Moderna observed an 88.9% decrease; Pfizer observed an 88.8%; and Novavax observed a 92.6% decrease (Supplement Table 4.2).</w:t>
       </w:r>
     </w:p>
     <w:p>
@@ -1045,18 +1199,18 @@
           <wp:inline>
             <wp:extent cx="5334000" cy="2000249"/>
             <wp:effectExtent b="0" l="0" r="0" t="0"/>
-            <wp:docPr descr="Figure 5 and 6: COVID-19 Vaccine Distribution and Administration by Primary Manufacturers Over Time (2021-2023)" title="" id="48" name="Picture"/>
+            <wp:docPr descr="Figures 5 and 6: Population Adjusted COVID-19 Vaccine Distribution and Administration by Primary Manufacturers Over Time (2021-2023)" title="" id="50" name="Picture"/>
             <a:graphic>
               <a:graphicData uri="http://schemas.openxmlformats.org/drawingml/2006/picture">
                 <pic:pic>
                   <pic:nvPicPr>
-                    <pic:cNvPr descr="../../results/figures/vaccine_distribution_and_administration_by_manuf_time.png" id="49" name="Picture"/>
+                    <pic:cNvPr descr="../../results/figures/vaccine_distribution_and_administration_by_manuf_time_adj.png" id="51" name="Picture"/>
                     <pic:cNvPicPr>
                       <a:picLocks noChangeArrowheads="1" noChangeAspect="1"/>
                     </pic:cNvPicPr>
                   </pic:nvPicPr>
                   <pic:blipFill>
-                    <a:blip r:embed="rId47"/>
+                    <a:blip r:embed="rId49"/>
                     <a:stretch>
                       <a:fillRect/>
                     </a:stretch>
@@ -1088,11 +1242,11 @@
         <w:pStyle w:val="ImageCaption"/>
       </w:pPr>
       <w:r>
-        <w:t xml:space="preserve">Figure 5 and 6: COVID-19 Vaccine Distribution and Administration by Primary Manufacturers Over Time (2021-2023)</w:t>
-      </w:r>
-    </w:p>
-    <w:bookmarkEnd w:id="50"/>
-    <w:bookmarkStart w:id="63" w:name="modeling"/>
+        <w:t xml:space="preserve">Figures 5 and 6: Population Adjusted COVID-19 Vaccine Distribution and Administration by Primary Manufacturers Over Time (2021-2023)</w:t>
+      </w:r>
+    </w:p>
+    <w:bookmarkEnd w:id="52"/>
+    <w:bookmarkStart w:id="71" w:name="modeling"/>
     <w:p>
       <w:pPr>
         <w:pStyle w:val="Heading2"/>
@@ -1106,30 +1260,50 @@
         <w:pStyle w:val="FirstParagraph"/>
       </w:pPr>
       <w:r>
-        <w:t xml:space="preserve">Three modeling methods were utilized to predict the proportion of Pfizer vaccines administered from several synthetic predictors and MMWR week. The synthetic predictors were: doses per 100k administered in the region during the MMWR week (based on the average United States population between 2021 and 2023), the average age of those vaccinated in the region that week, the COVID-19 vaccine hesitancy index for the region that week, the COVID-19 accessibility index for the region that week, and the proportion of vaccines administered to males in the region that week. First a null model was fit. The null model had an RMSE of 0.1693047 (Supplement Table 5). Table 2 displays the models that were used during the project’s analysis as well as the root mean square error (RMSE) when the model was fitted to both the train data and the test data. The RMSE value was obtained for both the train and test data. The Simple Linear Regression with Polynomial Linear Regression model had a Train RMSE of 0.11337140 and a Test RMSE of 0.26005790. The LASSO Regression model had a Train RMSE of 0.16484910 and a Test RMSE of 0.07907619. The Random Forest model had a Train RMSE of 0.01143045 and a Test RMSE of 0.15969140.</w:t>
+        <w:t xml:space="preserve">The population adjusted data was split into train data and test data based on year. In order to account for the unique trends present in the three different years, 75% of the data from each year within the dataset went into the train data, while the remaining 25% of the data from each year went into the test data. Then, a null model containing no predictors was fitted in order to predict the outcome, the proportion of Pfizer doses distributed. This null model properly predicted the mean proportion of Pfizer doses distributed. The root mean square error (RMSE) of the null model was 0.169 (Supplement Table 5). Five-fold cross-validation was performed and repeated five times to minimize potential overfitting. Then, each predictor was tested by themselves using Simple Linear Regression. The predictors used were: doses distributed per 100k, average age of those vaccinated, vaccine hesitancy index, vaccine accessiability index, the proportion of males who vaccines were administered to, public health campaign intensity score, burden of COVID-19 score, year, and MMWR week. All predictors were synthetic excpet for year, MMWR week, and doses distributed per 100k. None of the predictors stood out as having outstanding metrics. However, year appeared to be the best predictor, with an RMSE of 0.142 and an R-squared of 0.154 (Supplement Table 6). See Supplement Table 6 for all Simple Linear Regression results.</w:t>
       </w:r>
     </w:p>
     <w:p>
       <w:pPr>
         <w:pStyle w:val="BodyText"/>
+      </w:pPr>
+      <w:r>
+        <w:t xml:space="preserve">Three models were fit to the training data: multiple linear regression, LASSO regression, and random forest modeling. For each type of model, two sets of predictors were run. The first set contained all synthetic predictors, year, MMWR week, and doses distributed per 100k. The second set of predictors contained all synthetic predictors and year; this model to which this set of predictors is fit will be refered to as the</w:t>
+      </w:r>
+      <w:r>
+        <w:t xml:space="preserve"> </w:t>
+      </w:r>
+      <w:r>
+        <w:t xml:space="preserve">‘modified model.’</w:t>
+      </w:r>
+      <w:r>
+        <w:t xml:space="preserve"> </w:t>
+      </w:r>
+      <w:r>
+        <w:t xml:space="preserve">When fit to the training data, the first multiple linear regression model had an RMSE of 0.103 and an R-squared of 0.561. Figure 7 displays the observed vs predicted plot for this model, which displays significant clustering. The modified multiple linear regression model performed considerably worse and had an RMSE of 0.144 and an R-squared value of 0.138. Figure 8 displays the observed vs predicted plot for the modified multiple linear regression Model. This plot also displays significant clustering.</w:t>
+      </w:r>
+    </w:p>
+    <w:p>
+      <w:pPr>
+        <w:pStyle w:val="CaptionedFigure"/>
       </w:pPr>
       <w:r>
         <w:drawing>
           <wp:inline>
-            <wp:extent cx="5334000" cy="2031459"/>
+            <wp:extent cx="5334000" cy="3200399"/>
             <wp:effectExtent b="0" l="0" r="0" t="0"/>
-            <wp:docPr descr="" title="" id="52" name="Picture"/>
+            <wp:docPr descr="Figure 7 and 8: Multiple Linear Regression Plots" title="" id="54" name="Picture"/>
             <a:graphic>
               <a:graphicData uri="http://schemas.openxmlformats.org/drawingml/2006/picture">
                 <pic:pic>
                   <pic:nvPicPr>
-                    <pic:cNvPr descr="../../results/tables/model_performance_summary.png" id="53" name="Picture"/>
+                    <pic:cNvPr descr="../../results/figures/Multiple_Linear_Reg.png" id="55" name="Picture"/>
                     <pic:cNvPicPr>
                       <a:picLocks noChangeArrowheads="1" noChangeAspect="1"/>
                     </pic:cNvPicPr>
                   </pic:nvPicPr>
                   <pic:blipFill>
-                    <a:blip r:embed="rId51"/>
+                    <a:blip r:embed="rId53"/>
                     <a:stretch>
                       <a:fillRect/>
                     </a:stretch>
@@ -1137,7 +1311,7 @@
                   <pic:spPr bwMode="auto">
                     <a:xfrm>
                       <a:off x="0" y="0"/>
-                      <a:ext cx="5334000" cy="2031459"/>
+                      <a:ext cx="5334000" cy="3200399"/>
                     </a:xfrm>
                     <a:prstGeom prst="rect">
                       <a:avLst/>
@@ -1158,10 +1332,18 @@
     </w:p>
     <w:p>
       <w:pPr>
+        <w:pStyle w:val="ImageCaption"/>
+      </w:pPr>
+      <w:r>
+        <w:t xml:space="preserve">Figure 7 and 8: Multiple Linear Regression Plots</w:t>
+      </w:r>
+    </w:p>
+    <w:p>
+      <w:pPr>
         <w:pStyle w:val="BodyText"/>
       </w:pPr>
       <w:r>
-        <w:t xml:space="preserve">Below are the model residual plots. In figure 5, for the Simple Linear Regression Model (including the polynomials), The residuals appear to have a downward trend, indicating that the residuals decrease as the predicted values increase. This suggests that the model might be underestimating the values at higher predictions and overestimating at lower predictions. Figure 6 contains the LASSO Regression Model residual plot. The residuals are relatively concentrated around the predicted values, suggesting that the model’s predictions are fairly consistent within this range. The Random Forest Model residual plot, in figure 7, the downward trend in residuals suggests that the model might be overestimating at lower predicted values and underestimating at higher predicted values. Overall, none of the models performed well - indicating that the predictors used in this analysis are not good predictors of the proportion of Pfizer vaccines administered.</w:t>
+        <w:t xml:space="preserve">Next, LASSO regression was performed in an attempt to reduce overfitting. The original LASSO regression model had an RMSE of 0.002 with an R-squared of 0.003. This R-squared is quite low; the multiple linear regression model’s R-squared value of 0.561 was much better. The observed vs predicted plot for this LASSO model is shown in figure 9. The clustering pattern appears to be similar to that of the original multiple linear regression model in figure 7. Next, the modified set of predictors was used in a LASSO regression model. This modified LASSO regression model had an RMSE of 0.004 and an R-squared of 0.011. Within the model’s observed vs predicted plot in figure 10, there appears to be clustering with a similar pattern to that of the modified multiple linear regression model in figure 8. Overall, it seems that the LASSO regression models did not perform well.</w:t>
       </w:r>
     </w:p>
     <w:p>
@@ -1171,20 +1353,256 @@
       <w:r>
         <w:drawing>
           <wp:inline>
-            <wp:extent cx="5334000" cy="4000499"/>
+            <wp:extent cx="5334000" cy="3200399"/>
             <wp:effectExtent b="0" l="0" r="0" t="0"/>
-            <wp:docPr descr="Figure Seven: Simple Linear Regression Model Residual Plot" title="" id="55" name="Picture"/>
+            <wp:docPr descr="Figures 9 and 10: LASSO Regression Plots" title="" id="57" name="Picture"/>
             <a:graphic>
               <a:graphicData uri="http://schemas.openxmlformats.org/drawingml/2006/picture">
                 <pic:pic>
                   <pic:nvPicPr>
-                    <pic:cNvPr descr="../../results/figures/simple_linear_reg_plot.png" id="56" name="Picture"/>
+                    <pic:cNvPr descr="../../results/figures/Lasso_Reg.png" id="58" name="Picture"/>
                     <pic:cNvPicPr>
                       <a:picLocks noChangeArrowheads="1" noChangeAspect="1"/>
                     </pic:cNvPicPr>
                   </pic:nvPicPr>
                   <pic:blipFill>
-                    <a:blip r:embed="rId54"/>
+                    <a:blip r:embed="rId56"/>
+                    <a:stretch>
+                      <a:fillRect/>
+                    </a:stretch>
+                  </pic:blipFill>
+                  <pic:spPr bwMode="auto">
+                    <a:xfrm>
+                      <a:off x="0" y="0"/>
+                      <a:ext cx="5334000" cy="3200399"/>
+                    </a:xfrm>
+                    <a:prstGeom prst="rect">
+                      <a:avLst/>
+                    </a:prstGeom>
+                    <a:noFill/>
+                    <a:ln w="9525">
+                      <a:noFill/>
+                      <a:headEnd/>
+                      <a:tailEnd/>
+                    </a:ln>
+                  </pic:spPr>
+                </pic:pic>
+              </a:graphicData>
+            </a:graphic>
+          </wp:inline>
+        </w:drawing>
+      </w:r>
+    </w:p>
+    <w:p>
+      <w:pPr>
+        <w:pStyle w:val="ImageCaption"/>
+      </w:pPr>
+      <w:r>
+        <w:t xml:space="preserve">Figures 9 and 10: LASSO Regression Plots</w:t>
+      </w:r>
+    </w:p>
+    <w:p>
+      <w:pPr>
+        <w:pStyle w:val="BodyText"/>
+      </w:pPr>
+      <w:r>
+        <w:t xml:space="preserve">The final models run were random forest models. The first random forest model, including all predictors, resulted in an RMSE value of 0.008 and an R-squared value of 0.998. This indicated overfitting. In figure 11, the model’s observed vs predicted plot is shown to display significant overfitting. Next, the modified random forest model was run. With an RMSE of 0.049 and an R-squared value of 0.929, this model performed better that the first random forest model. As can be seen, there appears to be some clustering within the bottom left and upper right corners of the modified model’s observed vs predicted plot in figure 12. Overall, this model appeared to perform the best out of all the models run in this analysis. Therefore, this model would be fitted to the test data. Table 3 displays a summary table of the metrics of each of the models run.</w:t>
+      </w:r>
+    </w:p>
+    <w:p>
+      <w:pPr>
+        <w:pStyle w:val="CaptionedFigure"/>
+      </w:pPr>
+      <w:r>
+        <w:drawing>
+          <wp:inline>
+            <wp:extent cx="5334000" cy="3200399"/>
+            <wp:effectExtent b="0" l="0" r="0" t="0"/>
+            <wp:docPr descr="Figures 11 and 12: Random Forest Plots" title="" id="60" name="Picture"/>
+            <a:graphic>
+              <a:graphicData uri="http://schemas.openxmlformats.org/drawingml/2006/picture">
+                <pic:pic>
+                  <pic:nvPicPr>
+                    <pic:cNvPr descr="../../results/figures/Random_Forest.png" id="61" name="Picture"/>
+                    <pic:cNvPicPr>
+                      <a:picLocks noChangeArrowheads="1" noChangeAspect="1"/>
+                    </pic:cNvPicPr>
+                  </pic:nvPicPr>
+                  <pic:blipFill>
+                    <a:blip r:embed="rId59"/>
+                    <a:stretch>
+                      <a:fillRect/>
+                    </a:stretch>
+                  </pic:blipFill>
+                  <pic:spPr bwMode="auto">
+                    <a:xfrm>
+                      <a:off x="0" y="0"/>
+                      <a:ext cx="5334000" cy="3200399"/>
+                    </a:xfrm>
+                    <a:prstGeom prst="rect">
+                      <a:avLst/>
+                    </a:prstGeom>
+                    <a:noFill/>
+                    <a:ln w="9525">
+                      <a:noFill/>
+                      <a:headEnd/>
+                      <a:tailEnd/>
+                    </a:ln>
+                  </pic:spPr>
+                </pic:pic>
+              </a:graphicData>
+            </a:graphic>
+          </wp:inline>
+        </w:drawing>
+      </w:r>
+    </w:p>
+    <w:p>
+      <w:pPr>
+        <w:pStyle w:val="ImageCaption"/>
+      </w:pPr>
+      <w:r>
+        <w:t xml:space="preserve">Figures 11 and 12: Random Forest Plots</w:t>
+      </w:r>
+    </w:p>
+    <w:p>
+      <w:pPr>
+        <w:pStyle w:val="CaptionedFigure"/>
+      </w:pPr>
+      <w:r>
+        <w:drawing>
+          <wp:inline>
+            <wp:extent cx="5334000" cy="4049167"/>
+            <wp:effectExtent b="0" l="0" r="0" t="0"/>
+            <wp:docPr descr="Table 3: Summary of Model Performance" title="" id="63" name="Picture"/>
+            <a:graphic>
+              <a:graphicData uri="http://schemas.openxmlformats.org/drawingml/2006/picture">
+                <pic:pic>
+                  <pic:nvPicPr>
+                    <pic:cNvPr descr="../../results/tables/model_performance_summary.png" id="64" name="Picture"/>
+                    <pic:cNvPicPr>
+                      <a:picLocks noChangeArrowheads="1" noChangeAspect="1"/>
+                    </pic:cNvPicPr>
+                  </pic:nvPicPr>
+                  <pic:blipFill>
+                    <a:blip r:embed="rId62"/>
+                    <a:stretch>
+                      <a:fillRect/>
+                    </a:stretch>
+                  </pic:blipFill>
+                  <pic:spPr bwMode="auto">
+                    <a:xfrm>
+                      <a:off x="0" y="0"/>
+                      <a:ext cx="5334000" cy="4049167"/>
+                    </a:xfrm>
+                    <a:prstGeom prst="rect">
+                      <a:avLst/>
+                    </a:prstGeom>
+                    <a:noFill/>
+                    <a:ln w="9525">
+                      <a:noFill/>
+                      <a:headEnd/>
+                      <a:tailEnd/>
+                    </a:ln>
+                  </pic:spPr>
+                </pic:pic>
+              </a:graphicData>
+            </a:graphic>
+          </wp:inline>
+        </w:drawing>
+      </w:r>
+    </w:p>
+    <w:p>
+      <w:pPr>
+        <w:pStyle w:val="ImageCaption"/>
+      </w:pPr>
+      <w:r>
+        <w:t xml:space="preserve">Table 3: Summary of Model Performance</w:t>
+      </w:r>
+    </w:p>
+    <w:p>
+      <w:pPr>
+        <w:pStyle w:val="BodyText"/>
+      </w:pPr>
+      <w:r>
+        <w:t xml:space="preserve">When the modified random forest model was fit to the test data, an RMSE of 0.117 and an R-squared of 0.427 were obtained. This RMSE is higher than that of the model fitted to the train data. Furthermore, the R-squared value is significantly lower, indicating that this model did not sufficiently fit the data. Figure 13 displays the model’s observed vs predicted plot. There appears to be much less of a close fit to the diagonal line than in figure 12. Out of curiosity, the original random forest model that suffered from significant overfitting was fitted to the test data. The resulting RMSE and R-squared values were 0.013 and 0.993 respectively (Supplement Table 7). The observed vs predicted plot confirmed that overfitting remained an issue when the model was fitted to the test data (Supplement Figure 6).</w:t>
+      </w:r>
+    </w:p>
+    <w:p>
+      <w:pPr>
+        <w:pStyle w:val="CaptionedFigure"/>
+      </w:pPr>
+      <w:r>
+        <w:drawing>
+          <wp:inline>
+            <wp:extent cx="5334000" cy="1843630"/>
+            <wp:effectExtent b="0" l="0" r="0" t="0"/>
+            <wp:docPr descr="Table 4: Modified Random Forest Model Performance on Test Data" title="" id="66" name="Picture"/>
+            <a:graphic>
+              <a:graphicData uri="http://schemas.openxmlformats.org/drawingml/2006/picture">
+                <pic:pic>
+                  <pic:nvPicPr>
+                    <pic:cNvPr descr="../../results/tables/mod_rf_test_metrics_table.png" id="67" name="Picture"/>
+                    <pic:cNvPicPr>
+                      <a:picLocks noChangeArrowheads="1" noChangeAspect="1"/>
+                    </pic:cNvPicPr>
+                  </pic:nvPicPr>
+                  <pic:blipFill>
+                    <a:blip r:embed="rId65"/>
+                    <a:stretch>
+                      <a:fillRect/>
+                    </a:stretch>
+                  </pic:blipFill>
+                  <pic:spPr bwMode="auto">
+                    <a:xfrm>
+                      <a:off x="0" y="0"/>
+                      <a:ext cx="5334000" cy="1843630"/>
+                    </a:xfrm>
+                    <a:prstGeom prst="rect">
+                      <a:avLst/>
+                    </a:prstGeom>
+                    <a:noFill/>
+                    <a:ln w="9525">
+                      <a:noFill/>
+                      <a:headEnd/>
+                      <a:tailEnd/>
+                    </a:ln>
+                  </pic:spPr>
+                </pic:pic>
+              </a:graphicData>
+            </a:graphic>
+          </wp:inline>
+        </w:drawing>
+      </w:r>
+    </w:p>
+    <w:p>
+      <w:pPr>
+        <w:pStyle w:val="ImageCaption"/>
+      </w:pPr>
+      <w:r>
+        <w:t xml:space="preserve">Table 4: Modified Random Forest Model Performance on Test Data</w:t>
+      </w:r>
+    </w:p>
+    <w:p>
+      <w:pPr>
+        <w:pStyle w:val="CaptionedFigure"/>
+      </w:pPr>
+      <w:r>
+        <w:drawing>
+          <wp:inline>
+            <wp:extent cx="5334000" cy="4000499"/>
+            <wp:effectExtent b="0" l="0" r="0" t="0"/>
+            <wp:docPr descr="Figure 13: Modified Random Forest Model Observed vs Predicted (Test Data Fit)" title="" id="69" name="Picture"/>
+            <a:graphic>
+              <a:graphicData uri="http://schemas.openxmlformats.org/drawingml/2006/picture">
+                <pic:pic>
+                  <pic:nvPicPr>
+                    <pic:cNvPr descr="../../results/figures/mod_rf_model_test_plot.png" id="70" name="Picture"/>
+                    <pic:cNvPicPr>
+                      <a:picLocks noChangeArrowheads="1" noChangeAspect="1"/>
+                    </pic:cNvPicPr>
+                  </pic:nvPicPr>
+                  <pic:blipFill>
+                    <a:blip r:embed="rId68"/>
                     <a:stretch>
                       <a:fillRect/>
                     </a:stretch>
@@ -1216,117 +1634,7 @@
         <w:pStyle w:val="ImageCaption"/>
       </w:pPr>
       <w:r>
-        <w:t xml:space="preserve">Figure Seven: Simple Linear Regression Model Residual Plot</w:t>
-      </w:r>
-    </w:p>
-    <w:p>
-      <w:pPr>
-        <w:pStyle w:val="CaptionedFigure"/>
-      </w:pPr>
-      <w:r>
-        <w:drawing>
-          <wp:inline>
-            <wp:extent cx="5334000" cy="4000499"/>
-            <wp:effectExtent b="0" l="0" r="0" t="0"/>
-            <wp:docPr descr="Figure Eight: LASSO Regression Model Residual Plot" title="" id="58" name="Picture"/>
-            <a:graphic>
-              <a:graphicData uri="http://schemas.openxmlformats.org/drawingml/2006/picture">
-                <pic:pic>
-                  <pic:nvPicPr>
-                    <pic:cNvPr descr="../../results/figures/lasso_plot.png" id="59" name="Picture"/>
-                    <pic:cNvPicPr>
-                      <a:picLocks noChangeArrowheads="1" noChangeAspect="1"/>
-                    </pic:cNvPicPr>
-                  </pic:nvPicPr>
-                  <pic:blipFill>
-                    <a:blip r:embed="rId57"/>
-                    <a:stretch>
-                      <a:fillRect/>
-                    </a:stretch>
-                  </pic:blipFill>
-                  <pic:spPr bwMode="auto">
-                    <a:xfrm>
-                      <a:off x="0" y="0"/>
-                      <a:ext cx="5334000" cy="4000499"/>
-                    </a:xfrm>
-                    <a:prstGeom prst="rect">
-                      <a:avLst/>
-                    </a:prstGeom>
-                    <a:noFill/>
-                    <a:ln w="9525">
-                      <a:noFill/>
-                      <a:headEnd/>
-                      <a:tailEnd/>
-                    </a:ln>
-                  </pic:spPr>
-                </pic:pic>
-              </a:graphicData>
-            </a:graphic>
-          </wp:inline>
-        </w:drawing>
-      </w:r>
-    </w:p>
-    <w:p>
-      <w:pPr>
-        <w:pStyle w:val="ImageCaption"/>
-      </w:pPr>
-      <w:r>
-        <w:t xml:space="preserve">Figure Eight: LASSO Regression Model Residual Plot</w:t>
-      </w:r>
-    </w:p>
-    <w:p>
-      <w:pPr>
-        <w:pStyle w:val="CaptionedFigure"/>
-      </w:pPr>
-      <w:r>
-        <w:drawing>
-          <wp:inline>
-            <wp:extent cx="5334000" cy="4000499"/>
-            <wp:effectExtent b="0" l="0" r="0" t="0"/>
-            <wp:docPr descr="Figure Nine: Random Forest Model Residual Plot" title="" id="61" name="Picture"/>
-            <a:graphic>
-              <a:graphicData uri="http://schemas.openxmlformats.org/drawingml/2006/picture">
-                <pic:pic>
-                  <pic:nvPicPr>
-                    <pic:cNvPr descr="../../results/figures/rfplot.png" id="62" name="Picture"/>
-                    <pic:cNvPicPr>
-                      <a:picLocks noChangeArrowheads="1" noChangeAspect="1"/>
-                    </pic:cNvPicPr>
-                  </pic:nvPicPr>
-                  <pic:blipFill>
-                    <a:blip r:embed="rId60"/>
-                    <a:stretch>
-                      <a:fillRect/>
-                    </a:stretch>
-                  </pic:blipFill>
-                  <pic:spPr bwMode="auto">
-                    <a:xfrm>
-                      <a:off x="0" y="0"/>
-                      <a:ext cx="5334000" cy="4000499"/>
-                    </a:xfrm>
-                    <a:prstGeom prst="rect">
-                      <a:avLst/>
-                    </a:prstGeom>
-                    <a:noFill/>
-                    <a:ln w="9525">
-                      <a:noFill/>
-                      <a:headEnd/>
-                      <a:tailEnd/>
-                    </a:ln>
-                  </pic:spPr>
-                </pic:pic>
-              </a:graphicData>
-            </a:graphic>
-          </wp:inline>
-        </w:drawing>
-      </w:r>
-    </w:p>
-    <w:p>
-      <w:pPr>
-        <w:pStyle w:val="ImageCaption"/>
-      </w:pPr>
-      <w:r>
-        <w:t xml:space="preserve">Figure Nine: Random Forest Model Residual Plot</w:t>
+        <w:t xml:space="preserve">Figure 13: Modified Random Forest Model Observed vs Predicted (Test Data Fit)</w:t>
       </w:r>
     </w:p>
     <w:p>
@@ -1334,9 +1642,9 @@
         <w:br w:type="page"/>
       </w:r>
     </w:p>
-    <w:bookmarkEnd w:id="63"/>
-    <w:bookmarkEnd w:id="64"/>
-    <w:bookmarkStart w:id="68" w:name="discussion"/>
+    <w:bookmarkEnd w:id="71"/>
+    <w:bookmarkEnd w:id="72"/>
+    <w:bookmarkStart w:id="76" w:name="discussion"/>
     <w:p>
       <w:pPr>
         <w:pStyle w:val="Heading1"/>
@@ -1345,7 +1653,7 @@
         <w:t xml:space="preserve">5. Discussion</w:t>
       </w:r>
     </w:p>
-    <w:bookmarkStart w:id="65" w:name="summary-and-interpretation"/>
+    <w:bookmarkStart w:id="73" w:name="summary-and-interpretation"/>
     <w:p>
       <w:pPr>
         <w:pStyle w:val="Heading2"/>
@@ -1359,7 +1667,7 @@
         <w:pStyle w:val="FirstParagraph"/>
       </w:pPr>
       <w:r>
-        <w:t xml:space="preserve">This project examined the distribution and administration of COVID-19 vaccines across regions of the United States from 2021 to 2023. Three key research questions were answered: (1) How does COVID-19 vaccine distribution and administration differ by region of the United States? Do certain manufacturers of the COVID-19 vaccine have a greater number of administered doses than others? (2) How has the vaccine distribution and administration by region in the United States changed with time? Has vaccine distribution and administration by manufacturer changed with time? (3) Can the proportion of Pfizer vaccines administered be predicted by several synthetic variables and MMWR week? The synthetic variables created for this model were: doses per 100k administered in the region during the MMWR week (based on the average United States population between 2021 and 2023), the average age of those vaccinated in the region that week, the COVID-19 vaccine hesitancy index for the region that week, the COVID-19 accessibility index for the region that week, and the proportion of vaccines administered to males in the region that week.</w:t>
+        <w:t xml:space="preserve">This project examined the distribution and administration of COVID-19 vaccines across regions of the United States from 2021 to 2023. Three key research questions were answered: (1) How do regional differences impact the distribution and administration of COVID-19 vaccines, and are these patterns associated with specific vaccine manufacturers?; (2) How have regional patterns and manufacturer-specific trends in distribution and administration changed over time?; (3) Can the proportion of Pfizer vaccines distributed be predicted by several synthetic variables, year, MMWR week, and doses distributed per 100k? The synthetic variables created for this model were: the average age of those vaccinated in the region that week, the COVID-19 vaccine hesitancy index for the region that week, the COVID-19 vaccine accessibility index for the region that week, the proportion of vaccines administered to males in the region that week, the public health campaign intensity score, and the burden of COVID-19 score.</w:t>
       </w:r>
     </w:p>
     <w:p>
@@ -1367,7 +1675,7 @@
         <w:pStyle w:val="BodyText"/>
       </w:pPr>
       <w:r>
-        <w:t xml:space="preserve">Descriptive analyses exhibited that Pfizer had the highest number of doses distributed and administered, followed by Moderna, Janssen, then Novavax between 2021 and 2023. It should be noted that the Novavax vaccine was not made available until 2022 and that the Janssen vaccine was discontinued in 2023. Furthermore, it was revealed that the Southern U.S. consistently had the highest number of both distributed and administered doses across 2021 to 2023, followed by the West, the Midwest, and lastly, the Northeast. This pattern is likely reflective of regional population differences, as the South is the most populous region within the U.S. Temporal analyses revealed that the distribution and administration of COVID-19 vaccines peaked between 2021 and 2022, followed by a sharp decline. This trend may be associated with public health campaigns, initial rollout efforts, and changes in public perception of the vaccine and the COVID-19 pandemic.</w:t>
+        <w:t xml:space="preserve">Descriptive analyses exhibited that Pfizer had the highest number of doses distributed and administered, followed by Moderna, Janssen, then Novavax between 2021 and 2023. It should be noted that the Novavax vaccine was not made available until 2022 and that the Janssen vaccine was discontinued in 2023. Furthermore, it was revealed that the Northeast consistently had the highest number of both distributed and administered doses across 2021 to 2023, followed by the West, the Midwest, and lastly, the South. Temporal analyses revealed that the distribution and administration of COVID-19 vaccines peaked between 2021 and 2022, followed by a sharp decline. This trend may be associated with public health campaigns, initial rollout efforts, and changes in public perception of the vaccine and the COVID-19 pandemic.</w:t>
       </w:r>
     </w:p>
     <w:p>
@@ -1375,11 +1683,11 @@
         <w:pStyle w:val="BodyText"/>
       </w:pPr>
       <w:r>
-        <w:t xml:space="preserve">To assess whether the proportion of Pfizer doses administered could be predicted by the previously described synthetic variables and MMWR week, three models were evaluated: Linear Regression (including Polynomial and Interaction terms), LASSO Regression, and Random Forest. All three models had both low RMSEs for the train and test data. However, the residual plots revealed that the models were not well-fitted. This suggests that the synthetic variables used in this analysis were not strong predictors of the proportion of Pfizer vaccines administered.</w:t>
-      </w:r>
-    </w:p>
-    <w:bookmarkEnd w:id="65"/>
-    <w:bookmarkStart w:id="66" w:name="strengths-and-limitations"/>
+        <w:t xml:space="preserve">To assess whether the proportion of Pfizer doses distributed could be predicted by the previously described synthetic variables, doses per 100k distributed, year, and MMWR week. Along with simple linear regression to assess each individual predictor, three models were utilized: multiple linear regression, LASSO regression, and random forest. The multiple linear regression models and LASSO regression models performed poorly. Overfitting was a significant issue with the first random forest model. The modified random forest model appeared to perform the best. The test data was fitted to this modified random forest model. The resulting metrics revealed that the model did not sufficiently fit the test data. This suggests that the synthetic variables used in this analysis were not strong predictors of the proportion of Pfizer vaccines distributed.</w:t>
+      </w:r>
+    </w:p>
+    <w:bookmarkEnd w:id="73"/>
+    <w:bookmarkStart w:id="74" w:name="strengths-and-limitations"/>
     <w:p>
       <w:pPr>
         <w:pStyle w:val="Heading2"/>
@@ -1393,7 +1701,7 @@
         <w:pStyle w:val="FirstParagraph"/>
       </w:pPr>
       <w:r>
-        <w:t xml:space="preserve">A strength of this research project is that the data was obtained from the CDC, which is a reliable source. The data contained a large number of observations from all states within the U.S., which enhanced the representativeness of the study. The use of standardized temporal units (MMWR weeks) allowed for consistent analysis of distribution and administration trends over time.</w:t>
+        <w:t xml:space="preserve">A strength of this research project is that the data was obtained from the CDC, which is a reliable source. The data contained a large number of observations from all states within the U.S., which enhanced the representativeness of the study. The use of standardized temporal units (MMWR weeks) allowed for consistent analysis of distribution and administration trends over time. Furthermore, data from the U.S. Census Bureau allowed for population differences to be controlled for.</w:t>
       </w:r>
     </w:p>
     <w:p>
@@ -1401,7 +1709,7 @@
         <w:pStyle w:val="BodyText"/>
       </w:pPr>
       <w:r>
-        <w:t xml:space="preserve">However, there were a significant number of limitations to this project. First and foremost, there are always drawbacks to not collecting your own data. An issue that stemmed from this was that there were not enough predictor variables to use in the modeling analysis. Therefore, synthetic variables had to be created. These synthetic variables may not have fully reflected the influences on manufacturer-specific uptake (such as the proportion of Pfizer vaccines administered). Additionally, many distributed and administered doses were reported with an</w:t>
+        <w:t xml:space="preserve">However, there were a significant number of limitations to this project. First and foremost, there are always drawbacks to not collecting one’s own data. An issue that stemmed from this was that there were not enough predictor variables to use in the modeling analysis. Therefore, synthetic variables had to be created. These synthetic variables may not have fully reflected the influences on manufacturer-specific uptake (such as the proportion of Pfizer vaccines distributed). Overfitting appeared to be an issue with some of the models performed in the analysis, such as the first random forest model. Additionally, many distributed and administered doses were reported with an</w:t>
       </w:r>
       <w:r>
         <w:t xml:space="preserve"> </w:t>
@@ -1413,8 +1721,8 @@
         <w:t xml:space="preserve">, which may have limited the ability to obtain accurate estimates for each manufacturer. Furthermore, the dataset was limited to the United States, which may limit the generalizability of the findings to other countries.</w:t>
       </w:r>
     </w:p>
-    <w:bookmarkEnd w:id="66"/>
-    <w:bookmarkStart w:id="67" w:name="conclusions"/>
+    <w:bookmarkEnd w:id="74"/>
+    <w:bookmarkStart w:id="75" w:name="conclusions"/>
     <w:p>
       <w:pPr>
         <w:pStyle w:val="Heading2"/>
@@ -1428,7 +1736,7 @@
         <w:pStyle w:val="FirstParagraph"/>
       </w:pPr>
       <w:r>
-        <w:t xml:space="preserve">In conclunsion, this project revealed distinct regional and temporal trends were observed in both the distribution and administration of the COVID-19 vaccine across the United States from 2021 to 2023. However, attempts to predict the proportion of Pfizer vaccines administered using synthetic predictors and MMWR week were unsuccessful. Further research needs to be done to assess the factors the influence COVID-19 vaccine manufacturer specific uptake. The collection of open-ended qualitative data from the public would be of great benefit to obtaining a deeper understanding of these factors.</w:t>
+        <w:t xml:space="preserve">In conclunsion, this project revealed distinct regional and temporal trends were observed in both the distribution and administration of the COVID-19 vaccine across the United States from 2021 to 2023. However, attempts to predict the proportion of Pfizer vaccines distributed using synthetic predictors and MMWR week were unsuccessful. Further research needs to be done to assess the factors the influence COVID-19 vaccine manufacturer specific uptake. The collection of open-ended qualitative data from the public would be of great benefit to obtaining a deeper understanding of these factors.</w:t>
       </w:r>
     </w:p>
     <w:p>
@@ -1436,9 +1744,9 @@
         <w:br w:type="page"/>
       </w:r>
     </w:p>
-    <w:bookmarkEnd w:id="67"/>
-    <w:bookmarkEnd w:id="68"/>
-    <w:bookmarkStart w:id="90" w:name="references"/>
+    <w:bookmarkEnd w:id="75"/>
+    <w:bookmarkEnd w:id="76"/>
+    <w:bookmarkStart w:id="106" w:name="references"/>
     <w:p>
       <w:pPr>
         <w:pStyle w:val="Heading1"/>
@@ -1447,8 +1755,8 @@
         <w:t xml:space="preserve">6. References</w:t>
       </w:r>
     </w:p>
-    <w:bookmarkStart w:id="89" w:name="refs"/>
-    <w:bookmarkStart w:id="70" w:name="ref-CoronavirusDisease2019"/>
+    <w:bookmarkStart w:id="105" w:name="refs"/>
+    <w:bookmarkStart w:id="78" w:name="ref-CoronavirusDisease2019"/>
     <w:p>
       <w:pPr>
         <w:pStyle w:val="Bibliography"/>
@@ -1483,7 +1791,7 @@
       <w:r>
         <w:t xml:space="preserve">and causes. (</w:t>
       </w:r>
-      <w:hyperlink r:id="rId69">
+      <w:hyperlink r:id="rId77">
         <w:r>
           <w:rPr>
             <w:rStyle w:val="Hyperlink"/>
@@ -1495,8 +1803,8 @@
         <w:t xml:space="preserve">). (Accessed February 21, 2025)</w:t>
       </w:r>
     </w:p>
-    <w:bookmarkEnd w:id="70"/>
-    <w:bookmarkStart w:id="72" w:name="ref-liStructureFunctionEvolution2016"/>
+    <w:bookmarkEnd w:id="78"/>
+    <w:bookmarkStart w:id="80" w:name="ref-liStructureFunctionEvolution2016"/>
     <w:p>
       <w:pPr>
         <w:pStyle w:val="Bibliography"/>
@@ -1559,7 +1867,7 @@
       <w:r>
         <w:t xml:space="preserve">[electronic article]. 2016;3(1):237–261. (</w:t>
       </w:r>
-      <w:hyperlink r:id="rId71">
+      <w:hyperlink r:id="rId79">
         <w:r>
           <w:rPr>
             <w:rStyle w:val="Hyperlink"/>
@@ -1571,8 +1879,8 @@
         <w:t xml:space="preserve">). (Accessed February 21, 2025)</w:t>
       </w:r>
     </w:p>
-    <w:bookmarkEnd w:id="72"/>
-    <w:bookmarkStart w:id="74" w:name="ref-cdcCOVID19VaccineBasics2024"/>
+    <w:bookmarkEnd w:id="80"/>
+    <w:bookmarkStart w:id="82" w:name="ref-cdcCOVID19VaccineBasics2024"/>
     <w:p>
       <w:pPr>
         <w:pStyle w:val="Bibliography"/>
@@ -1598,7 +1906,7 @@
       <w:r>
         <w:t xml:space="preserve">. 2024;(</w:t>
       </w:r>
-      <w:hyperlink r:id="rId73">
+      <w:hyperlink r:id="rId81">
         <w:r>
           <w:rPr>
             <w:rStyle w:val="Hyperlink"/>
@@ -1610,8 +1918,8 @@
         <w:t xml:space="preserve">). (Accessed February 21, 2025)</w:t>
       </w:r>
     </w:p>
-    <w:bookmarkEnd w:id="74"/>
-    <w:bookmarkStart w:id="76" w:name="ref-ComparingCOVID19Vaccines"/>
+    <w:bookmarkEnd w:id="82"/>
+    <w:bookmarkStart w:id="84" w:name="ref-ComparingCOVID19Vaccines"/>
     <w:p>
       <w:pPr>
         <w:pStyle w:val="Bibliography"/>
@@ -1646,7 +1954,7 @@
       <w:r>
         <w:t xml:space="preserve">? (</w:t>
       </w:r>
-      <w:hyperlink r:id="rId75">
+      <w:hyperlink r:id="rId83">
         <w:r>
           <w:rPr>
             <w:rStyle w:val="Hyperlink"/>
@@ -1658,8 +1966,8 @@
         <w:t xml:space="preserve">). (Accessed February 21, 2025)</w:t>
       </w:r>
     </w:p>
-    <w:bookmarkEnd w:id="76"/>
-    <w:bookmarkStart w:id="78" w:name="ref-JohnsonJohnsonAdenovirus"/>
+    <w:bookmarkEnd w:id="84"/>
+    <w:bookmarkStart w:id="86" w:name="ref-JohnsonJohnsonAdenovirus"/>
     <w:p>
       <w:pPr>
         <w:pStyle w:val="Bibliography"/>
@@ -1700,7 +2008,7 @@
       <w:r>
         <w:t xml:space="preserve">adenovirus vaccine explained. (</w:t>
       </w:r>
-      <w:hyperlink r:id="rId77">
+      <w:hyperlink r:id="rId85">
         <w:r>
           <w:rPr>
             <w:rStyle w:val="Hyperlink"/>
@@ -1712,8 +2020,8 @@
         <w:t xml:space="preserve">). (Accessed February 21, 2025)</w:t>
       </w:r>
     </w:p>
-    <w:bookmarkEnd w:id="78"/>
-    <w:bookmarkStart w:id="80" w:name="Xeb2588a351082fd7b1aa2a54ad0a491677e9694"/>
+    <w:bookmarkEnd w:id="86"/>
+    <w:bookmarkStart w:id="88" w:name="Xeb2588a351082fd7b1aa2a54ad0a491677e9694"/>
     <w:p>
       <w:pPr>
         <w:pStyle w:val="Bibliography"/>
@@ -1834,7 +2142,7 @@
       <w:r>
         <w:t xml:space="preserve">. National Academies Press (US); 2021 (Accessed April 18, 2025)(</w:t>
       </w:r>
-      <w:hyperlink r:id="rId79">
+      <w:hyperlink r:id="rId87">
         <w:r>
           <w:rPr>
             <w:rStyle w:val="Hyperlink"/>
@@ -1846,8 +2154,8 @@
         <w:t xml:space="preserve">). (Accessed April 18, 2025)</w:t>
       </w:r>
     </w:p>
-    <w:bookmarkEnd w:id="80"/>
-    <w:bookmarkStart w:id="82" w:name="X31ed5a5ddc208404f1a59016f68a4165525d004"/>
+    <w:bookmarkEnd w:id="88"/>
+    <w:bookmarkStart w:id="90" w:name="X31ed5a5ddc208404f1a59016f68a4165525d004"/>
     <w:p>
       <w:pPr>
         <w:pStyle w:val="Bibliography"/>
@@ -1880,7 +2188,7 @@
       <w:r>
         <w:t xml:space="preserve">[electronic article]. 2023;262:108921. (</w:t>
       </w:r>
-      <w:hyperlink r:id="rId81">
+      <w:hyperlink r:id="rId89">
         <w:r>
           <w:rPr>
             <w:rStyle w:val="Hyperlink"/>
@@ -1892,8 +2200,8 @@
         <w:t xml:space="preserve">). (Accessed April 18, 2025)</w:t>
       </w:r>
     </w:p>
-    <w:bookmarkEnd w:id="82"/>
-    <w:bookmarkStart w:id="84" w:name="ref-bertsimasWhereLocateCOVID192021"/>
+    <w:bookmarkEnd w:id="90"/>
+    <w:bookmarkStart w:id="92" w:name="ref-bertsimasWhereLocateCOVID192021"/>
     <w:p>
       <w:pPr>
         <w:pStyle w:val="Bibliography"/>
@@ -1938,7 +2246,7 @@
       <w:r>
         <w:t xml:space="preserve">[electronic article]. 2021;69(2):179–200. (</w:t>
       </w:r>
-      <w:hyperlink r:id="rId83">
+      <w:hyperlink r:id="rId91">
         <w:r>
           <w:rPr>
             <w:rStyle w:val="Hyperlink"/>
@@ -1950,8 +2258,8 @@
         <w:t xml:space="preserve">). (Accessed April 18, 2025)</w:t>
       </w:r>
     </w:p>
-    <w:bookmarkEnd w:id="84"/>
-    <w:bookmarkStart w:id="86" w:name="ref-GeographicDivisionRegion2024"/>
+    <w:bookmarkEnd w:id="92"/>
+    <w:bookmarkStart w:id="94" w:name="ref-alemiImpactPoliticalLeaning"/>
     <w:p>
       <w:pPr>
         <w:pStyle w:val="Bibliography"/>
@@ -1966,6 +2274,349 @@
         <w:t xml:space="preserve">	</w:t>
       </w:r>
       <w:r>
+        <w:t xml:space="preserve">Alemi F, Lee KH. Impact of</w:t>
+      </w:r>
+      <w:r>
+        <w:t xml:space="preserve"> </w:t>
+      </w:r>
+      <w:r>
+        <w:t xml:space="preserve">Political Leaning</w:t>
+      </w:r>
+      <w:r>
+        <w:t xml:space="preserve"> </w:t>
+      </w:r>
+      <w:r>
+        <w:t xml:space="preserve">on</w:t>
+      </w:r>
+      <w:r>
+        <w:t xml:space="preserve"> </w:t>
+      </w:r>
+      <w:r>
+        <w:t xml:space="preserve">COVID-19 Vaccine Hesitancy</w:t>
+      </w:r>
+      <w:r>
+        <w:t xml:space="preserve">:</w:t>
+      </w:r>
+      <w:r>
+        <w:t xml:space="preserve"> </w:t>
+      </w:r>
+      <w:r>
+        <w:t xml:space="preserve">A Network-Based Multiple Mediation Analysis</w:t>
+      </w:r>
+      <w:r>
+        <w:t xml:space="preserve">.</w:t>
+      </w:r>
+      <w:r>
+        <w:t xml:space="preserve"> </w:t>
+      </w:r>
+      <w:r>
+        <w:rPr>
+          <w:i/>
+          <w:iCs/>
+        </w:rPr>
+        <w:t xml:space="preserve">Cureus</w:t>
+      </w:r>
+      <w:r>
+        <w:t xml:space="preserve"> </w:t>
+      </w:r>
+      <w:r>
+        <w:t xml:space="preserve">[electronic article]. 15(8):e43232. (</w:t>
+      </w:r>
+      <w:hyperlink r:id="rId93">
+        <w:r>
+          <w:rPr>
+            <w:rStyle w:val="Hyperlink"/>
+          </w:rPr>
+          <w:t xml:space="preserve">https://www.ncbi.nlm.nih.gov/pmc/articles/PMC10491458/</w:t>
+        </w:r>
+      </w:hyperlink>
+      <w:r>
+        <w:t xml:space="preserve">). (Accessed April 30, 2025)</w:t>
+      </w:r>
+    </w:p>
+    <w:bookmarkEnd w:id="94"/>
+    <w:bookmarkStart w:id="96" w:name="ref-PfizerDominatesSocial"/>
+    <w:p>
+      <w:pPr>
+        <w:pStyle w:val="Bibliography"/>
+      </w:pPr>
+      <w:r>
+        <w:t xml:space="preserve">10.</w:t>
+      </w:r>
+      <w:r>
+        <w:t xml:space="preserve"> </w:t>
+      </w:r>
+      <w:r>
+        <w:t xml:space="preserve">	</w:t>
+      </w:r>
+      <w:r>
+        <w:t xml:space="preserve">Pfizer dominates social media during</w:t>
+      </w:r>
+      <w:r>
+        <w:t xml:space="preserve"> </w:t>
+      </w:r>
+      <w:r>
+        <w:t xml:space="preserve">Covid-19</w:t>
+      </w:r>
+      <w:r>
+        <w:t xml:space="preserve"> </w:t>
+      </w:r>
+      <w:r>
+        <w:t xml:space="preserve">-</w:t>
+      </w:r>
+      <w:r>
+        <w:t xml:space="preserve"> </w:t>
+      </w:r>
+      <w:r>
+        <w:t xml:space="preserve">Clinical Trials Arena</w:t>
+      </w:r>
+      <w:r>
+        <w:t xml:space="preserve">. (</w:t>
+      </w:r>
+      <w:hyperlink r:id="rId95">
+        <w:r>
+          <w:rPr>
+            <w:rStyle w:val="Hyperlink"/>
+          </w:rPr>
+          <w:t xml:space="preserve">https://www.clinicaltrialsarena.com/news/pfizer-dominates-social-media-covid-19/</w:t>
+        </w:r>
+      </w:hyperlink>
+      <w:r>
+        <w:t xml:space="preserve">). (Accessed April 30, 2025)</w:t>
+      </w:r>
+    </w:p>
+    <w:bookmarkEnd w:id="96"/>
+    <w:bookmarkStart w:id="98" w:name="ref-COVID19VaccinationsUnited"/>
+    <w:p>
+      <w:pPr>
+        <w:pStyle w:val="Bibliography"/>
+      </w:pPr>
+      <w:r>
+        <w:t xml:space="preserve">11.</w:t>
+      </w:r>
+      <w:r>
+        <w:t xml:space="preserve"> </w:t>
+      </w:r>
+      <w:r>
+        <w:t xml:space="preserve">	</w:t>
+      </w:r>
+      <w:r>
+        <w:t xml:space="preserve">COVID-19 Vaccinations</w:t>
+      </w:r>
+      <w:r>
+        <w:t xml:space="preserve"> </w:t>
+      </w:r>
+      <w:r>
+        <w:t xml:space="preserve">in the</w:t>
+      </w:r>
+      <w:r>
+        <w:t xml:space="preserve"> </w:t>
+      </w:r>
+      <w:r>
+        <w:t xml:space="preserve">United States</w:t>
+      </w:r>
+      <w:r>
+        <w:t xml:space="preserve">,</w:t>
+      </w:r>
+      <w:r>
+        <w:t xml:space="preserve">Jurisdiction</w:t>
+      </w:r>
+      <w:r>
+        <w:t xml:space="preserve"> </w:t>
+      </w:r>
+      <w:r>
+        <w:t xml:space="preserve">|</w:t>
+      </w:r>
+      <w:r>
+        <w:t xml:space="preserve"> </w:t>
+      </w:r>
+      <w:r>
+        <w:t xml:space="preserve">Data</w:t>
+      </w:r>
+      <w:r>
+        <w:t xml:space="preserve"> </w:t>
+      </w:r>
+      <w:r>
+        <w:t xml:space="preserve">|</w:t>
+      </w:r>
+      <w:r>
+        <w:t xml:space="preserve"> </w:t>
+      </w:r>
+      <w:r>
+        <w:t xml:space="preserve">Centers</w:t>
+      </w:r>
+      <w:r>
+        <w:t xml:space="preserve"> </w:t>
+      </w:r>
+      <w:r>
+        <w:t xml:space="preserve">for</w:t>
+      </w:r>
+      <w:r>
+        <w:t xml:space="preserve"> </w:t>
+      </w:r>
+      <w:r>
+        <w:t xml:space="preserve">Disease Control</w:t>
+      </w:r>
+      <w:r>
+        <w:t xml:space="preserve"> </w:t>
+      </w:r>
+      <w:r>
+        <w:t xml:space="preserve">and</w:t>
+      </w:r>
+      <w:r>
+        <w:t xml:space="preserve"> </w:t>
+      </w:r>
+      <w:r>
+        <w:t xml:space="preserve">Prevention</w:t>
+      </w:r>
+      <w:r>
+        <w:t xml:space="preserve">. (</w:t>
+      </w:r>
+      <w:hyperlink r:id="rId97">
+        <w:r>
+          <w:rPr>
+            <w:rStyle w:val="Hyperlink"/>
+          </w:rPr>
+          <w:t xml:space="preserve">https://data.cdc.gov/Vaccinations/COVID-19-Vaccinations-in-the-United-States-Jurisdi/unsk-b7fc/about_data</w:t>
+        </w:r>
+      </w:hyperlink>
+      <w:r>
+        <w:t xml:space="preserve">). (Accessed May 1, 2025)</w:t>
+      </w:r>
+    </w:p>
+    <w:bookmarkEnd w:id="98"/>
+    <w:bookmarkStart w:id="100" w:name="ref-UnitedStatesPopulation"/>
+    <w:p>
+      <w:pPr>
+        <w:pStyle w:val="Bibliography"/>
+      </w:pPr>
+      <w:r>
+        <w:t xml:space="preserve">12.</w:t>
+      </w:r>
+      <w:r>
+        <w:t xml:space="preserve"> </w:t>
+      </w:r>
+      <w:r>
+        <w:t xml:space="preserve">	</w:t>
+      </w:r>
+      <w:r>
+        <w:t xml:space="preserve">United</w:t>
+      </w:r>
+      <w:r>
+        <w:t xml:space="preserve"> </w:t>
+      </w:r>
+      <w:r>
+        <w:t xml:space="preserve">States Population Growth</w:t>
+      </w:r>
+      <w:r>
+        <w:t xml:space="preserve"> </w:t>
+      </w:r>
+      <w:r>
+        <w:t xml:space="preserve">by</w:t>
+      </w:r>
+      <w:r>
+        <w:t xml:space="preserve"> </w:t>
+      </w:r>
+      <w:r>
+        <w:t xml:space="preserve">Region</w:t>
+      </w:r>
+      <w:r>
+        <w:t xml:space="preserve">. (</w:t>
+      </w:r>
+      <w:hyperlink r:id="rId99">
+        <w:r>
+          <w:rPr>
+            <w:rStyle w:val="Hyperlink"/>
+          </w:rPr>
+          <w:t xml:space="preserve">https://www.census.gov/popclock/data_tables.php?component=growth</w:t>
+        </w:r>
+      </w:hyperlink>
+      <w:r>
+        <w:t xml:space="preserve">). (Accessed May 1, 2025)</w:t>
+      </w:r>
+    </w:p>
+    <w:bookmarkEnd w:id="100"/>
+    <w:bookmarkStart w:id="102" w:name="ref-bureauGrowthUSPopulation"/>
+    <w:p>
+      <w:pPr>
+        <w:pStyle w:val="Bibliography"/>
+      </w:pPr>
+      <w:r>
+        <w:t xml:space="preserve">13.</w:t>
+      </w:r>
+      <w:r>
+        <w:t xml:space="preserve"> </w:t>
+      </w:r>
+      <w:r>
+        <w:t xml:space="preserve">	</w:t>
+      </w:r>
+      <w:r>
+        <w:t xml:space="preserve">Bureau UC. Growth in</w:t>
+      </w:r>
+      <w:r>
+        <w:t xml:space="preserve"> </w:t>
+      </w:r>
+      <w:r>
+        <w:t xml:space="preserve">U</w:t>
+      </w:r>
+      <w:r>
+        <w:t xml:space="preserve">.</w:t>
+      </w:r>
+      <w:r>
+        <w:t xml:space="preserve">S</w:t>
+      </w:r>
+      <w:r>
+        <w:t xml:space="preserve">.</w:t>
+      </w:r>
+      <w:r>
+        <w:t xml:space="preserve"> </w:t>
+      </w:r>
+      <w:r>
+        <w:t xml:space="preserve">Population Shows Early Indication</w:t>
+      </w:r>
+      <w:r>
+        <w:t xml:space="preserve"> </w:t>
+      </w:r>
+      <w:r>
+        <w:t xml:space="preserve">of</w:t>
+      </w:r>
+      <w:r>
+        <w:t xml:space="preserve"> </w:t>
+      </w:r>
+      <w:r>
+        <w:t xml:space="preserve">Recovery Amid COVID-19 Pandemic</w:t>
+      </w:r>
+      <w:r>
+        <w:t xml:space="preserve">. (</w:t>
+      </w:r>
+      <w:hyperlink r:id="rId101">
+        <w:r>
+          <w:rPr>
+            <w:rStyle w:val="Hyperlink"/>
+          </w:rPr>
+          <w:t xml:space="preserve">https://www.census.gov/newsroom/press-releases/2022/2022-population-estimates.html</w:t>
+        </w:r>
+      </w:hyperlink>
+      <w:r>
+        <w:t xml:space="preserve">). (Accessed April 17, 2025)</w:t>
+      </w:r>
+    </w:p>
+    <w:bookmarkEnd w:id="102"/>
+    <w:bookmarkStart w:id="104" w:name="ref-GeographicDivisionRegion2024"/>
+    <w:p>
+      <w:pPr>
+        <w:pStyle w:val="Bibliography"/>
+      </w:pPr>
+      <w:r>
+        <w:t xml:space="preserve">14.</w:t>
+      </w:r>
+      <w:r>
+        <w:t xml:space="preserve"> </w:t>
+      </w:r>
+      <w:r>
+        <w:t xml:space="preserve">	</w:t>
+      </w:r>
+      <w:r>
         <w:t xml:space="preserve">Geographic division or region -</w:t>
       </w:r>
       <w:r>
@@ -1986,7 +2637,7 @@
       <w:r>
         <w:t xml:space="preserve">. 2024;(</w:t>
       </w:r>
-      <w:hyperlink r:id="rId85">
+      <w:hyperlink r:id="rId103">
         <w:r>
           <w:rPr>
             <w:rStyle w:val="Hyperlink"/>
@@ -1998,75 +2649,9 @@
         <w:t xml:space="preserve">). (Accessed April 17, 2025)</w:t>
       </w:r>
     </w:p>
-    <w:bookmarkEnd w:id="86"/>
-    <w:bookmarkStart w:id="88" w:name="ref-bureauGrowthUSPopulation"/>
-    <w:p>
-      <w:pPr>
-        <w:pStyle w:val="Bibliography"/>
-      </w:pPr>
-      <w:r>
-        <w:t xml:space="preserve">10.</w:t>
-      </w:r>
-      <w:r>
-        <w:t xml:space="preserve"> </w:t>
-      </w:r>
-      <w:r>
-        <w:t xml:space="preserve">	</w:t>
-      </w:r>
-      <w:r>
-        <w:t xml:space="preserve">Bureau UC. Growth in</w:t>
-      </w:r>
-      <w:r>
-        <w:t xml:space="preserve"> </w:t>
-      </w:r>
-      <w:r>
-        <w:t xml:space="preserve">U</w:t>
-      </w:r>
-      <w:r>
-        <w:t xml:space="preserve">.</w:t>
-      </w:r>
-      <w:r>
-        <w:t xml:space="preserve">S</w:t>
-      </w:r>
-      <w:r>
-        <w:t xml:space="preserve">.</w:t>
-      </w:r>
-      <w:r>
-        <w:t xml:space="preserve"> </w:t>
-      </w:r>
-      <w:r>
-        <w:t xml:space="preserve">Population Shows Early Indication</w:t>
-      </w:r>
-      <w:r>
-        <w:t xml:space="preserve"> </w:t>
-      </w:r>
-      <w:r>
-        <w:t xml:space="preserve">of</w:t>
-      </w:r>
-      <w:r>
-        <w:t xml:space="preserve"> </w:t>
-      </w:r>
-      <w:r>
-        <w:t xml:space="preserve">Recovery Amid COVID-19 Pandemic</w:t>
-      </w:r>
-      <w:r>
-        <w:t xml:space="preserve">. (</w:t>
-      </w:r>
-      <w:hyperlink r:id="rId87">
-        <w:r>
-          <w:rPr>
-            <w:rStyle w:val="Hyperlink"/>
-          </w:rPr>
-          <w:t xml:space="preserve">https://www.census.gov/newsroom/press-releases/2022/2022-population-estimates.html</w:t>
-        </w:r>
-      </w:hyperlink>
-      <w:r>
-        <w:t xml:space="preserve">). (Accessed April 17, 2025)</w:t>
-      </w:r>
-    </w:p>
-    <w:bookmarkEnd w:id="88"/>
-    <w:bookmarkEnd w:id="89"/>
-    <w:bookmarkEnd w:id="90"/>
+    <w:bookmarkEnd w:id="104"/>
+    <w:bookmarkEnd w:id="105"/>
+    <w:bookmarkEnd w:id="106"/>
     <w:sectPr/>
   </w:body>
 </w:document>

</xml_diff>